<commit_message>
chinh sua 1 so thu trong SRS
</commit_message>
<xml_diff>
--- a/Requirements/SRS Document.docx
+++ b/Requirements/SRS Document.docx
@@ -414,45 +414,8 @@
             <w:pPr>
               <w:pStyle w:val="Bang0"/>
             </w:pPr>
-            <w:proofErr w:type="spellStart"/>
-            <w:r>
-              <w:t>Thêm</w:t>
-            </w:r>
-            <w:proofErr w:type="spellEnd"/>
-            <w:r>
-              <w:t xml:space="preserve"> </w:t>
-            </w:r>
-            <w:proofErr w:type="spellStart"/>
-            <w:r>
-              <w:t>mô</w:t>
-            </w:r>
-            <w:proofErr w:type="spellEnd"/>
-            <w:r>
-              <w:t xml:space="preserve"> </w:t>
-            </w:r>
-            <w:proofErr w:type="spellStart"/>
-            <w:r>
-              <w:t>tả</w:t>
-            </w:r>
-            <w:proofErr w:type="spellEnd"/>
-            <w:r>
-              <w:t xml:space="preserve"> </w:t>
-            </w:r>
-            <w:proofErr w:type="spellStart"/>
-            <w:r>
-              <w:t>chức</w:t>
-            </w:r>
-            <w:proofErr w:type="spellEnd"/>
-            <w:r>
-              <w:t xml:space="preserve"> </w:t>
-            </w:r>
-            <w:proofErr w:type="spellStart"/>
-            <w:r>
-              <w:t>năng</w:t>
-            </w:r>
-            <w:proofErr w:type="spellEnd"/>
-            <w:r>
-              <w:t xml:space="preserve"> Setting Details (II.1.a)</w:t>
+            <w:r>
+              <w:t>Thêm mô tả chức năng Setting Details (II.1.a)</w:t>
             </w:r>
           </w:p>
         </w:tc>
@@ -1159,7 +1122,21 @@
                 <w:rStyle w:val="Hyperlink"/>
                 <w:noProof/>
               </w:rPr>
-              <w:t>2. System Functions</w:t>
+              <w:t>2. System Fun</w:t>
+            </w:r>
+            <w:r>
+              <w:rPr>
+                <w:rStyle w:val="Hyperlink"/>
+                <w:noProof/>
+              </w:rPr>
+              <w:t>c</w:t>
+            </w:r>
+            <w:r>
+              <w:rPr>
+                <w:rStyle w:val="Hyperlink"/>
+                <w:noProof/>
+              </w:rPr>
+              <w:t>tions</w:t>
             </w:r>
             <w:r>
               <w:rPr>
@@ -1762,15 +1739,10 @@
         <w:jc w:val="both"/>
       </w:pPr>
       <w:r>
-        <w:t xml:space="preserve">Customer: registered users who can purchase items online and interact with </w:t>
+        <w:t>User</w:t>
       </w:r>
-      <w:proofErr w:type="gramStart"/>
       <w:r>
-        <w:t>them(</w:t>
-      </w:r>
-      <w:proofErr w:type="gramEnd"/>
-      <w:r>
-        <w:t>rate, comment,…)</w:t>
+        <w:t>: registered users who can purchase items online and interact with them(rate, comment,…)</w:t>
       </w:r>
     </w:p>
     <w:p>
@@ -1828,15 +1800,14 @@
         <w:rPr>
           <w:rFonts w:asciiTheme="majorHAnsi" w:eastAsiaTheme="majorEastAsia" w:hAnsiTheme="majorHAnsi" w:cstheme="majorBidi"/>
           <w:b/>
-          <w:noProof/>
           <w:color w:val="2E74B5" w:themeColor="accent1" w:themeShade="BF"/>
           <w:sz w:val="26"/>
           <w:szCs w:val="26"/>
         </w:rPr>
         <w:drawing>
-          <wp:inline distT="0" distB="0" distL="0" distR="0" wp14:anchorId="1700DB99" wp14:editId="57B85F07">
-            <wp:extent cx="5746750" cy="4484370"/>
-            <wp:effectExtent l="0" t="0" r="6350" b="0"/>
+          <wp:inline distT="0" distB="0" distL="0" distR="0" wp14:anchorId="427E989D" wp14:editId="0DB19EA6">
+            <wp:extent cx="5730737" cy="5265876"/>
+            <wp:effectExtent l="0" t="0" r="3810" b="0"/>
             <wp:docPr id="1" name="Picture 1"/>
             <wp:cNvGraphicFramePr>
               <a:graphicFrameLocks xmlns:a="http://schemas.openxmlformats.org/drawingml/2006/main" noChangeAspect="1"/>
@@ -1857,7 +1828,7 @@
                   <pic:spPr>
                     <a:xfrm>
                       <a:off x="0" y="0"/>
-                      <a:ext cx="5746750" cy="4484370"/>
+                      <a:ext cx="5730737" cy="5265876"/>
                     </a:xfrm>
                     <a:prstGeom prst="rect">
                       <a:avLst/>
@@ -1893,20 +1864,20 @@
     </w:p>
     <w:p>
       <w:r>
-        <w:t xml:space="preserve">Customer Screen Flow: </w:t>
+        <w:t>User</w:t>
+      </w:r>
+      <w:r>
+        <w:t xml:space="preserve"> Screen Flow: </w:t>
       </w:r>
     </w:p>
     <w:p>
       <w:r>
-        <w:rPr>
-          <w:noProof/>
-        </w:rPr>
         <w:lastRenderedPageBreak/>
         <w:drawing>
-          <wp:inline distT="0" distB="0" distL="0" distR="0" wp14:anchorId="2B526426" wp14:editId="6FAA5E22">
-            <wp:extent cx="5746750" cy="4392295"/>
-            <wp:effectExtent l="0" t="0" r="6350" b="8255"/>
-            <wp:docPr id="3" name="Picture 3"/>
+          <wp:inline distT="0" distB="0" distL="0" distR="0" wp14:anchorId="185BB7BC" wp14:editId="2BD3992D">
+            <wp:extent cx="5746750" cy="4479925"/>
+            <wp:effectExtent l="0" t="0" r="6350" b="0"/>
+            <wp:docPr id="4" name="Picture 4"/>
             <wp:cNvGraphicFramePr>
               <a:graphicFrameLocks xmlns:a="http://schemas.openxmlformats.org/drawingml/2006/main" noChangeAspect="1"/>
             </wp:cNvGraphicFramePr>
@@ -1926,7 +1897,7 @@
                   <pic:spPr>
                     <a:xfrm>
                       <a:off x="0" y="0"/>
-                      <a:ext cx="5746750" cy="4392295"/>
+                      <a:ext cx="5746750" cy="4479925"/>
                     </a:xfrm>
                     <a:prstGeom prst="rect">
                       <a:avLst/>
@@ -1946,14 +1917,11 @@
     </w:p>
     <w:p>
       <w:r>
-        <w:rPr>
-          <w:noProof/>
-        </w:rPr>
         <w:drawing>
-          <wp:inline distT="0" distB="0" distL="0" distR="0" wp14:anchorId="7765C663" wp14:editId="76A1F19E">
-            <wp:extent cx="5746750" cy="3387090"/>
-            <wp:effectExtent l="0" t="0" r="6350" b="3810"/>
-            <wp:docPr id="6" name="Picture 6"/>
+          <wp:inline distT="0" distB="0" distL="0" distR="0" wp14:anchorId="0D08B724" wp14:editId="616A2CC6">
+            <wp:extent cx="5746750" cy="3427095"/>
+            <wp:effectExtent l="0" t="0" r="6350" b="1905"/>
+            <wp:docPr id="7" name="Picture 7"/>
             <wp:cNvGraphicFramePr>
               <a:graphicFrameLocks xmlns:a="http://schemas.openxmlformats.org/drawingml/2006/main" noChangeAspect="1"/>
             </wp:cNvGraphicFramePr>
@@ -1973,7 +1941,7 @@
                   <pic:spPr>
                     <a:xfrm>
                       <a:off x="0" y="0"/>
-                      <a:ext cx="5746750" cy="3387090"/>
+                      <a:ext cx="5746750" cy="3427095"/>
                     </a:xfrm>
                     <a:prstGeom prst="rect">
                       <a:avLst/>
@@ -2078,7 +2046,7 @@
                 <w:rFonts w:cstheme="minorHAnsi"/>
                 <w:b/>
               </w:rPr>
-              <w:t>Feature</w:t>
+              <w:t>Screen/Function</w:t>
             </w:r>
           </w:p>
         </w:tc>
@@ -2099,6 +2067,7 @@
           <w:p>
             <w:pPr>
               <w:spacing w:after="0" w:line="240" w:lineRule="auto"/>
+              <w:jc w:val="center"/>
               <w:rPr>
                 <w:rFonts w:cstheme="minorHAnsi"/>
                 <w:b/>
@@ -2109,7 +2078,7 @@
                 <w:rFonts w:cstheme="minorHAnsi"/>
                 <w:b/>
               </w:rPr>
-              <w:t>Screen</w:t>
+              <w:t>Feature</w:t>
             </w:r>
           </w:p>
         </w:tc>
@@ -3877,25 +3846,7 @@
                 <w:color w:val="000000"/>
                 <w:lang w:val="en-US"/>
               </w:rPr>
-              <w:t xml:space="preserve">input the money they want to add. There is also </w:t>
-            </w:r>
-            <w:proofErr w:type="gramStart"/>
-            <w:r>
-              <w:rPr>
-                <w:rFonts w:ascii="Calibri" w:eastAsia="Times New Roman" w:hAnsi="Calibri" w:cs="Calibri"/>
-                <w:color w:val="000000"/>
-                <w:lang w:val="en-US"/>
-              </w:rPr>
-              <w:t>a</w:t>
-            </w:r>
-            <w:proofErr w:type="gramEnd"/>
-            <w:r>
-              <w:rPr>
-                <w:rFonts w:ascii="Calibri" w:eastAsia="Times New Roman" w:hAnsi="Calibri" w:cs="Calibri"/>
-                <w:color w:val="000000"/>
-                <w:lang w:val="en-US"/>
-              </w:rPr>
-              <w:t xml:space="preserve"> option to withdraw money and a request to refund money to the admin. </w:t>
+              <w:t xml:space="preserve">input the money they want to add. There is also a option to withdraw money and a request to refund money to the admin. </w:t>
             </w:r>
           </w:p>
         </w:tc>
@@ -11158,15 +11109,10 @@
         <w:jc w:val="both"/>
       </w:pPr>
       <w:r>
-        <w:t xml:space="preserve">Customer: registered users who can purchase items online and interact with </w:t>
+        <w:t>User</w:t>
       </w:r>
-      <w:proofErr w:type="gramStart"/>
       <w:r>
-        <w:t>them(</w:t>
-      </w:r>
-      <w:proofErr w:type="gramEnd"/>
-      <w:r>
-        <w:t>rate, comment,…)</w:t>
+        <w:t>: registered users who can purchase items online and interact with them(rate, comment,…)</w:t>
       </w:r>
     </w:p>
     <w:p>
@@ -11354,9 +11300,11 @@
         <w:tc>
           <w:tcPr>
             <w:tcW w:w="897" w:type="pct"/>
-          </w:tcPr>
-          <w:p>
-            <w:pPr>
+            <w:vAlign w:val="center"/>
+          </w:tcPr>
+          <w:p>
+            <w:pPr>
+              <w:jc w:val="center"/>
               <w:rPr>
                 <w:rFonts w:ascii="Calibri" w:hAnsi="Calibri" w:cs="Calibri"/>
               </w:rPr>
@@ -11439,9 +11387,11 @@
         <w:tc>
           <w:tcPr>
             <w:tcW w:w="897" w:type="pct"/>
-          </w:tcPr>
-          <w:p>
-            <w:pPr>
+            <w:vAlign w:val="center"/>
+          </w:tcPr>
+          <w:p>
+            <w:pPr>
+              <w:jc w:val="center"/>
               <w:rPr>
                 <w:rFonts w:ascii="Calibri" w:hAnsi="Calibri" w:cs="Calibri"/>
               </w:rPr>
@@ -11512,14 +11462,11 @@
         <w:pStyle w:val="Heading2"/>
       </w:pPr>
       <w:r>
-        <w:rPr>
-          <w:noProof/>
-        </w:rPr>
         <w:drawing>
-          <wp:inline distT="0" distB="0" distL="0" distR="0" wp14:anchorId="7F17D8A4" wp14:editId="54E9987A">
-            <wp:extent cx="5746750" cy="3780790"/>
+          <wp:inline distT="0" distB="0" distL="0" distR="0" wp14:anchorId="29159824" wp14:editId="538CA7D0">
+            <wp:extent cx="5746750" cy="3869055"/>
             <wp:effectExtent l="0" t="0" r="6350" b="0"/>
-            <wp:docPr id="2" name="Picture 2"/>
+            <wp:docPr id="8" name="Picture 8"/>
             <wp:cNvGraphicFramePr>
               <a:graphicFrameLocks xmlns:a="http://schemas.openxmlformats.org/drawingml/2006/main" noChangeAspect="1"/>
             </wp:cNvGraphicFramePr>
@@ -11539,7 +11486,7 @@
                   <pic:spPr>
                     <a:xfrm>
                       <a:off x="0" y="0"/>
-                      <a:ext cx="5746750" cy="3780790"/>
+                      <a:ext cx="5746750" cy="3869055"/>
                     </a:xfrm>
                     <a:prstGeom prst="rect">
                       <a:avLst/>
@@ -12042,7 +11989,6 @@
                 <w:rFonts w:cstheme="minorHAnsi"/>
               </w:rPr>
             </w:pPr>
-            <w:proofErr w:type="spellStart"/>
             <w:r>
               <w:rPr>
                 <w:rFonts w:asciiTheme="minorHAnsi" w:hAnsiTheme="minorHAnsi" w:cstheme="minorHAnsi"/>
@@ -12050,7 +11996,6 @@
               </w:rPr>
               <w:t>GameCategory</w:t>
             </w:r>
-            <w:proofErr w:type="spellEnd"/>
           </w:p>
         </w:tc>
         <w:tc>
@@ -23148,15 +23093,6 @@
   </w:num>
   <w:num w:numId="35" w16cid:durableId="1015838843">
     <w:abstractNumId w:val="7"/>
-    <w:lvlOverride w:ilvl="0"/>
-    <w:lvlOverride w:ilvl="1"/>
-    <w:lvlOverride w:ilvl="2"/>
-    <w:lvlOverride w:ilvl="3"/>
-    <w:lvlOverride w:ilvl="4"/>
-    <w:lvlOverride w:ilvl="5"/>
-    <w:lvlOverride w:ilvl="6"/>
-    <w:lvlOverride w:ilvl="7"/>
-    <w:lvlOverride w:ilvl="8"/>
   </w:num>
 </w:numbering>
 </file>

</xml_diff>

<commit_message>
chinh sua may file docs vi them chuc nang dang ky len dev cua user
</commit_message>
<xml_diff>
--- a/Requirements/SRS Document.docx
+++ b/Requirements/SRS Document.docx
@@ -916,6 +916,7 @@
       <w:sdtPr>
         <w:rPr>
           <w:rFonts w:asciiTheme="minorHAnsi" w:eastAsiaTheme="minorHAnsi" w:hAnsiTheme="minorHAnsi" w:cstheme="minorBidi"/>
+          <w:b w:val="0"/>
           <w:color w:val="auto"/>
           <w:sz w:val="22"/>
           <w:szCs w:val="22"/>
@@ -1634,6 +1635,7 @@
       </w:pPr>
       <w:bookmarkStart w:id="0" w:name="_Toc110459974"/>
       <w:r>
+        <w:lastRenderedPageBreak/>
         <w:t>I</w:t>
       </w:r>
       <w:r>
@@ -1781,15 +1783,14 @@
         <w:rPr>
           <w:rFonts w:asciiTheme="majorHAnsi" w:eastAsiaTheme="majorEastAsia" w:hAnsiTheme="majorHAnsi" w:cstheme="majorBidi"/>
           <w:b/>
-          <w:noProof/>
           <w:color w:val="2E74B5" w:themeColor="accent1" w:themeShade="BF"/>
           <w:sz w:val="26"/>
           <w:szCs w:val="26"/>
         </w:rPr>
         <w:drawing>
-          <wp:inline distT="0" distB="0" distL="0" distR="0" wp14:anchorId="427E989D" wp14:editId="0DB19EA6">
-            <wp:extent cx="5730737" cy="5265876"/>
-            <wp:effectExtent l="0" t="0" r="3810" b="0"/>
+          <wp:inline distT="0" distB="0" distL="0" distR="0" wp14:anchorId="6C3A158D" wp14:editId="5AF80136">
+            <wp:extent cx="5746750" cy="4954270"/>
+            <wp:effectExtent l="0" t="0" r="6350" b="0"/>
             <wp:docPr id="1" name="Picture 1"/>
             <wp:cNvGraphicFramePr>
               <a:graphicFrameLocks xmlns:a="http://schemas.openxmlformats.org/drawingml/2006/main" noChangeAspect="1"/>
@@ -1810,7 +1811,7 @@
                   <pic:spPr>
                     <a:xfrm>
                       <a:off x="0" y="0"/>
-                      <a:ext cx="5730737" cy="5265876"/>
+                      <a:ext cx="5746750" cy="4954270"/>
                     </a:xfrm>
                     <a:prstGeom prst="rect">
                       <a:avLst/>
@@ -1876,14 +1877,12 @@
     </w:p>
     <w:p>
       <w:r>
-        <w:rPr>
-          <w:noProof/>
-        </w:rPr>
+        <w:lastRenderedPageBreak/>
         <w:drawing>
-          <wp:inline distT="0" distB="0" distL="0" distR="0" wp14:anchorId="0F7D2059" wp14:editId="1E0D9DD3">
-            <wp:extent cx="5746750" cy="4384675"/>
-            <wp:effectExtent l="0" t="0" r="6350" b="0"/>
-            <wp:docPr id="2" name="Picture 2"/>
+          <wp:inline distT="0" distB="0" distL="0" distR="0" wp14:anchorId="4C00463E" wp14:editId="537016DD">
+            <wp:extent cx="5746750" cy="4279265"/>
+            <wp:effectExtent l="0" t="0" r="6350" b="6985"/>
+            <wp:docPr id="13" name="Picture 13"/>
             <wp:cNvGraphicFramePr>
               <a:graphicFrameLocks xmlns:a="http://schemas.openxmlformats.org/drawingml/2006/main" noChangeAspect="1"/>
             </wp:cNvGraphicFramePr>
@@ -1903,7 +1902,7 @@
                   <pic:spPr>
                     <a:xfrm>
                       <a:off x="0" y="0"/>
-                      <a:ext cx="5746750" cy="4384675"/>
+                      <a:ext cx="5746750" cy="4279265"/>
                     </a:xfrm>
                     <a:prstGeom prst="rect">
                       <a:avLst/>
@@ -1985,6 +1984,7 @@
         <w:pStyle w:val="Heading4"/>
       </w:pPr>
       <w:r>
+        <w:lastRenderedPageBreak/>
         <w:t>b. Screen Details</w:t>
       </w:r>
     </w:p>
@@ -4072,7 +4072,7 @@
                 <w:color w:val="000000"/>
                 <w:lang w:val="en-US"/>
               </w:rPr>
-              <w:t>Upload game</w:t>
+              <w:t>Register to be a game developer</w:t>
             </w:r>
           </w:p>
         </w:tc>
@@ -4137,7 +4137,7 @@
                 <w:color w:val="000000"/>
                 <w:lang w:val="en-US"/>
               </w:rPr>
-              <w:t>User can upload their own game. They will show their games and input the game’s information. But the game will be uploaded if it is approved by the admin.</w:t>
+              <w:t>User can request admin to make him/her become a game developer.</w:t>
             </w:r>
           </w:p>
         </w:tc>
@@ -4206,7 +4206,7 @@
                 <w:color w:val="000000"/>
                 <w:lang w:val="en-US"/>
               </w:rPr>
-              <w:t>Update game</w:t>
+              <w:t>Upload game</w:t>
             </w:r>
           </w:p>
         </w:tc>
@@ -4271,7 +4271,7 @@
                 <w:color w:val="000000"/>
                 <w:lang w:val="en-US"/>
               </w:rPr>
-              <w:t>User can update their uploaded games information (price, description, …) or update a new version of the game.</w:t>
+              <w:t>User can upload their own game. They will show their games and input the game’s information. But the game will be uploaded if it is approved by the admin.</w:t>
             </w:r>
           </w:p>
         </w:tc>
@@ -4307,7 +4307,15 @@
                 <w:color w:val="000000"/>
                 <w:lang w:val="en-US"/>
               </w:rPr>
-              <w:t>16</w:t>
+              <w:t>1</w:t>
+            </w:r>
+            <w:r>
+              <w:rPr>
+                <w:rFonts w:ascii="Calibri" w:eastAsia="Times New Roman" w:hAnsi="Calibri" w:cs="Calibri"/>
+                <w:color w:val="000000"/>
+                <w:lang w:val="en-US"/>
+              </w:rPr>
+              <w:t>6</w:t>
             </w:r>
           </w:p>
         </w:tc>
@@ -4340,7 +4348,7 @@
                 <w:color w:val="000000"/>
                 <w:lang w:val="en-US"/>
               </w:rPr>
-              <w:t>Manage user</w:t>
+              <w:t>Update game</w:t>
             </w:r>
           </w:p>
         </w:tc>
@@ -4373,7 +4381,7 @@
                 <w:color w:val="000000"/>
                 <w:lang w:val="en-US"/>
               </w:rPr>
-              <w:t>Admin</w:t>
+              <w:t>User</w:t>
             </w:r>
           </w:p>
         </w:tc>
@@ -4392,11 +4400,6 @@
           </w:tcPr>
           <w:p>
             <w:pPr>
-              <w:pStyle w:val="ListParagraph"/>
-              <w:numPr>
-                <w:ilvl w:val="0"/>
-                <w:numId w:val="34"/>
-              </w:numPr>
               <w:spacing w:after="0" w:line="240" w:lineRule="auto"/>
               <w:rPr>
                 <w:rFonts w:ascii="Calibri" w:eastAsia="Times New Roman" w:hAnsi="Calibri" w:cs="Calibri"/>
@@ -4410,30 +4413,7 @@
                 <w:color w:val="000000"/>
                 <w:lang w:val="en-US"/>
               </w:rPr>
-              <w:t>Admin can search for users by input name in the box on the top of the page.</w:t>
-            </w:r>
-          </w:p>
-          <w:p>
-            <w:pPr>
-              <w:pStyle w:val="ListParagraph"/>
-              <w:numPr>
-                <w:ilvl w:val="0"/>
-                <w:numId w:val="34"/>
-              </w:numPr>
-              <w:spacing w:after="0" w:line="240" w:lineRule="auto"/>
-              <w:rPr>
-                <w:rFonts w:ascii="Calibri" w:eastAsia="Times New Roman" w:hAnsi="Calibri" w:cs="Calibri"/>
-                <w:color w:val="000000"/>
-                <w:lang w:val="en-US"/>
-              </w:rPr>
-            </w:pPr>
-            <w:r>
-              <w:rPr>
-                <w:rFonts w:ascii="Calibri" w:eastAsia="Times New Roman" w:hAnsi="Calibri" w:cs="Calibri"/>
-                <w:color w:val="000000"/>
-                <w:lang w:val="en-US"/>
-              </w:rPr>
-              <w:t xml:space="preserve">Admin can view the lists of top ten users sort by having the most income, most active, … </w:t>
+              <w:t>User can update their uploaded games information (price, description, …) or update a new version of the game.</w:t>
             </w:r>
           </w:p>
         </w:tc>
@@ -4469,7 +4449,16 @@
                 <w:color w:val="000000"/>
                 <w:lang w:val="en-US"/>
               </w:rPr>
-              <w:t>17</w:t>
+              <w:lastRenderedPageBreak/>
+              <w:t>1</w:t>
+            </w:r>
+            <w:r>
+              <w:rPr>
+                <w:rFonts w:ascii="Calibri" w:eastAsia="Times New Roman" w:hAnsi="Calibri" w:cs="Calibri"/>
+                <w:color w:val="000000"/>
+                <w:lang w:val="en-US"/>
+              </w:rPr>
+              <w:t>7</w:t>
             </w:r>
           </w:p>
         </w:tc>
@@ -4502,7 +4491,7 @@
                 <w:color w:val="000000"/>
                 <w:lang w:val="en-US"/>
               </w:rPr>
-              <w:t>User details</w:t>
+              <w:t>Manage user</w:t>
             </w:r>
           </w:p>
         </w:tc>
@@ -4554,6 +4543,11 @@
           </w:tcPr>
           <w:p>
             <w:pPr>
+              <w:pStyle w:val="ListParagraph"/>
+              <w:numPr>
+                <w:ilvl w:val="0"/>
+                <w:numId w:val="34"/>
+              </w:numPr>
               <w:spacing w:after="0" w:line="240" w:lineRule="auto"/>
               <w:rPr>
                 <w:rFonts w:ascii="Calibri" w:eastAsia="Times New Roman" w:hAnsi="Calibri" w:cs="Calibri"/>
@@ -4567,15 +4561,30 @@
                 <w:color w:val="000000"/>
                 <w:lang w:val="en-US"/>
               </w:rPr>
-              <w:t xml:space="preserve">Admin can see their information, their account balance, their </w:t>
-            </w:r>
-            <w:r>
-              <w:rPr>
-                <w:rFonts w:ascii="Calibri" w:eastAsia="Times New Roman" w:hAnsi="Calibri" w:cs="Calibri"/>
-                <w:color w:val="000000"/>
-                <w:lang w:val="en-US"/>
-              </w:rPr>
-              <w:t>activities, their uploaded and downloaded games.</w:t>
+              <w:t>Admin can search for users by input name in the box on the top of the page.</w:t>
+            </w:r>
+          </w:p>
+          <w:p>
+            <w:pPr>
+              <w:pStyle w:val="ListParagraph"/>
+              <w:numPr>
+                <w:ilvl w:val="0"/>
+                <w:numId w:val="34"/>
+              </w:numPr>
+              <w:spacing w:after="0" w:line="240" w:lineRule="auto"/>
+              <w:rPr>
+                <w:rFonts w:ascii="Calibri" w:eastAsia="Times New Roman" w:hAnsi="Calibri" w:cs="Calibri"/>
+                <w:color w:val="000000"/>
+                <w:lang w:val="en-US"/>
+              </w:rPr>
+            </w:pPr>
+            <w:r>
+              <w:rPr>
+                <w:rFonts w:ascii="Calibri" w:eastAsia="Times New Roman" w:hAnsi="Calibri" w:cs="Calibri"/>
+                <w:color w:val="000000"/>
+                <w:lang w:val="en-US"/>
+              </w:rPr>
+              <w:t xml:space="preserve">Admin can view the lists of top ten users sort by having the most income, most active, … </w:t>
             </w:r>
           </w:p>
         </w:tc>
@@ -4611,7 +4620,15 @@
                 <w:color w:val="000000"/>
                 <w:lang w:val="en-US"/>
               </w:rPr>
-              <w:t>18</w:t>
+              <w:t>1</w:t>
+            </w:r>
+            <w:r>
+              <w:rPr>
+                <w:rFonts w:ascii="Calibri" w:eastAsia="Times New Roman" w:hAnsi="Calibri" w:cs="Calibri"/>
+                <w:color w:val="000000"/>
+                <w:lang w:val="en-US"/>
+              </w:rPr>
+              <w:t>8</w:t>
             </w:r>
           </w:p>
         </w:tc>
@@ -4644,7 +4661,7 @@
                 <w:color w:val="000000"/>
                 <w:lang w:val="en-US"/>
               </w:rPr>
-              <w:t>Manage game</w:t>
+              <w:t>User details</w:t>
             </w:r>
           </w:p>
         </w:tc>
@@ -4696,11 +4713,6 @@
           </w:tcPr>
           <w:p>
             <w:pPr>
-              <w:pStyle w:val="ListParagraph"/>
-              <w:numPr>
-                <w:ilvl w:val="0"/>
-                <w:numId w:val="34"/>
-              </w:numPr>
               <w:spacing w:after="0" w:line="240" w:lineRule="auto"/>
               <w:rPr>
                 <w:rFonts w:ascii="Calibri" w:eastAsia="Times New Roman" w:hAnsi="Calibri" w:cs="Calibri"/>
@@ -4714,70 +4726,15 @@
                 <w:color w:val="000000"/>
                 <w:lang w:val="en-US"/>
               </w:rPr>
-              <w:t xml:space="preserve">Admin can search for </w:t>
-            </w:r>
-            <w:r>
-              <w:rPr>
-                <w:rFonts w:ascii="Calibri" w:eastAsia="Times New Roman" w:hAnsi="Calibri" w:cs="Calibri"/>
-                <w:color w:val="000000"/>
-                <w:lang w:val="en-US"/>
-              </w:rPr>
-              <w:t>games</w:t>
-            </w:r>
-            <w:r>
-              <w:rPr>
-                <w:rFonts w:ascii="Calibri" w:eastAsia="Times New Roman" w:hAnsi="Calibri" w:cs="Calibri"/>
-                <w:color w:val="000000"/>
-                <w:lang w:val="en-US"/>
-              </w:rPr>
-              <w:t xml:space="preserve"> by input name in the box on the top of the page.</w:t>
-            </w:r>
-          </w:p>
-          <w:p>
-            <w:pPr>
-              <w:pStyle w:val="ListParagraph"/>
-              <w:numPr>
-                <w:ilvl w:val="0"/>
-                <w:numId w:val="34"/>
-              </w:numPr>
-              <w:spacing w:after="0" w:line="240" w:lineRule="auto"/>
-              <w:rPr>
-                <w:rFonts w:ascii="Calibri" w:eastAsia="Times New Roman" w:hAnsi="Calibri" w:cs="Calibri"/>
-                <w:color w:val="000000"/>
-                <w:lang w:val="en-US"/>
-              </w:rPr>
-            </w:pPr>
-            <w:r>
-              <w:rPr>
-                <w:rFonts w:ascii="Calibri" w:eastAsia="Times New Roman" w:hAnsi="Calibri" w:cs="Calibri"/>
-                <w:color w:val="000000"/>
-                <w:lang w:val="en-US"/>
-              </w:rPr>
-              <w:t xml:space="preserve">Admin can view the lists of top ten </w:t>
-            </w:r>
-            <w:r>
-              <w:rPr>
-                <w:rFonts w:ascii="Calibri" w:eastAsia="Times New Roman" w:hAnsi="Calibri" w:cs="Calibri"/>
-                <w:color w:val="000000"/>
-                <w:lang w:val="en-US"/>
-              </w:rPr>
-              <w:t>games</w:t>
-            </w:r>
-            <w:r>
-              <w:rPr>
-                <w:rFonts w:ascii="Calibri" w:eastAsia="Times New Roman" w:hAnsi="Calibri" w:cs="Calibri"/>
-                <w:color w:val="000000"/>
-                <w:lang w:val="en-US"/>
-              </w:rPr>
-              <w:t xml:space="preserve"> sort by having the most income, most </w:t>
-            </w:r>
-            <w:r>
-              <w:rPr>
-                <w:rFonts w:ascii="Calibri" w:eastAsia="Times New Roman" w:hAnsi="Calibri" w:cs="Calibri"/>
-                <w:color w:val="000000"/>
-                <w:lang w:val="en-US"/>
-              </w:rPr>
-              <w:t>downloaded, newest, …</w:t>
+              <w:t xml:space="preserve">Admin can see their information, their account balance, their </w:t>
+            </w:r>
+            <w:r>
+              <w:rPr>
+                <w:rFonts w:ascii="Calibri" w:eastAsia="Times New Roman" w:hAnsi="Calibri" w:cs="Calibri"/>
+                <w:color w:val="000000"/>
+                <w:lang w:val="en-US"/>
+              </w:rPr>
+              <w:t>activities, their uploaded and downloaded games.</w:t>
             </w:r>
           </w:p>
         </w:tc>
@@ -4813,7 +4770,15 @@
                 <w:color w:val="000000"/>
                 <w:lang w:val="en-US"/>
               </w:rPr>
-              <w:t>19</w:t>
+              <w:t>1</w:t>
+            </w:r>
+            <w:r>
+              <w:rPr>
+                <w:rFonts w:ascii="Calibri" w:eastAsia="Times New Roman" w:hAnsi="Calibri" w:cs="Calibri"/>
+                <w:color w:val="000000"/>
+                <w:lang w:val="en-US"/>
+              </w:rPr>
+              <w:t>9</w:t>
             </w:r>
           </w:p>
         </w:tc>
@@ -4846,7 +4811,7 @@
                 <w:color w:val="000000"/>
                 <w:lang w:val="en-US"/>
               </w:rPr>
-              <w:t>Game details</w:t>
+              <w:t>Manage game</w:t>
             </w:r>
           </w:p>
         </w:tc>
@@ -4916,7 +4881,23 @@
                 <w:color w:val="000000"/>
                 <w:lang w:val="en-US"/>
               </w:rPr>
-              <w:t>Admin can view game detail information</w:t>
+              <w:t xml:space="preserve">Admin can search for </w:t>
+            </w:r>
+            <w:r>
+              <w:rPr>
+                <w:rFonts w:ascii="Calibri" w:eastAsia="Times New Roman" w:hAnsi="Calibri" w:cs="Calibri"/>
+                <w:color w:val="000000"/>
+                <w:lang w:val="en-US"/>
+              </w:rPr>
+              <w:t>games</w:t>
+            </w:r>
+            <w:r>
+              <w:rPr>
+                <w:rFonts w:ascii="Calibri" w:eastAsia="Times New Roman" w:hAnsi="Calibri" w:cs="Calibri"/>
+                <w:color w:val="000000"/>
+                <w:lang w:val="en-US"/>
+              </w:rPr>
+              <w:t xml:space="preserve"> by input name in the box on the top of the page.</w:t>
             </w:r>
           </w:p>
           <w:p>
@@ -4939,30 +4920,31 @@
                 <w:color w:val="000000"/>
                 <w:lang w:val="en-US"/>
               </w:rPr>
-              <w:t>View the game’s income, downloads, rate, comments, …</w:t>
-            </w:r>
-          </w:p>
-          <w:p>
-            <w:pPr>
-              <w:pStyle w:val="ListParagraph"/>
-              <w:numPr>
-                <w:ilvl w:val="0"/>
-                <w:numId w:val="34"/>
-              </w:numPr>
-              <w:spacing w:after="0" w:line="240" w:lineRule="auto"/>
-              <w:rPr>
-                <w:rFonts w:ascii="Calibri" w:eastAsia="Times New Roman" w:hAnsi="Calibri" w:cs="Calibri"/>
-                <w:color w:val="000000"/>
-                <w:lang w:val="en-US"/>
-              </w:rPr>
-            </w:pPr>
-            <w:r>
-              <w:rPr>
-                <w:rFonts w:ascii="Calibri" w:eastAsia="Times New Roman" w:hAnsi="Calibri" w:cs="Calibri"/>
-                <w:color w:val="000000"/>
-                <w:lang w:val="en-US"/>
-              </w:rPr>
-              <w:t>Admin can also delete the game if the game violated the rule.</w:t>
+              <w:t xml:space="preserve">Admin can view the lists of top ten </w:t>
+            </w:r>
+            <w:r>
+              <w:rPr>
+                <w:rFonts w:ascii="Calibri" w:eastAsia="Times New Roman" w:hAnsi="Calibri" w:cs="Calibri"/>
+                <w:color w:val="000000"/>
+                <w:lang w:val="en-US"/>
+              </w:rPr>
+              <w:t>games</w:t>
+            </w:r>
+            <w:r>
+              <w:rPr>
+                <w:rFonts w:ascii="Calibri" w:eastAsia="Times New Roman" w:hAnsi="Calibri" w:cs="Calibri"/>
+                <w:color w:val="000000"/>
+                <w:lang w:val="en-US"/>
+              </w:rPr>
+              <w:t xml:space="preserve"> sort by having the most income, most </w:t>
+            </w:r>
+            <w:r>
+              <w:rPr>
+                <w:rFonts w:ascii="Calibri" w:eastAsia="Times New Roman" w:hAnsi="Calibri" w:cs="Calibri"/>
+                <w:color w:val="000000"/>
+                <w:lang w:val="en-US"/>
+              </w:rPr>
+              <w:t>downloaded, newest, …</w:t>
             </w:r>
           </w:p>
         </w:tc>
@@ -5031,7 +5013,7 @@
                 <w:color w:val="000000"/>
                 <w:lang w:val="en-US"/>
               </w:rPr>
-              <w:t>Manage request</w:t>
+              <w:t>Game details</w:t>
             </w:r>
           </w:p>
         </w:tc>
@@ -5083,6 +5065,11 @@
           </w:tcPr>
           <w:p>
             <w:pPr>
+              <w:pStyle w:val="ListParagraph"/>
+              <w:numPr>
+                <w:ilvl w:val="0"/>
+                <w:numId w:val="34"/>
+              </w:numPr>
               <w:spacing w:after="0" w:line="240" w:lineRule="auto"/>
               <w:rPr>
                 <w:rFonts w:ascii="Calibri" w:eastAsia="Times New Roman" w:hAnsi="Calibri" w:cs="Calibri"/>
@@ -5096,7 +5083,53 @@
                 <w:color w:val="000000"/>
                 <w:lang w:val="en-US"/>
               </w:rPr>
-              <w:t xml:space="preserve">Admin can view list of the requests. </w:t>
+              <w:t>Admin can view game detail information</w:t>
+            </w:r>
+          </w:p>
+          <w:p>
+            <w:pPr>
+              <w:pStyle w:val="ListParagraph"/>
+              <w:numPr>
+                <w:ilvl w:val="0"/>
+                <w:numId w:val="34"/>
+              </w:numPr>
+              <w:spacing w:after="0" w:line="240" w:lineRule="auto"/>
+              <w:rPr>
+                <w:rFonts w:ascii="Calibri" w:eastAsia="Times New Roman" w:hAnsi="Calibri" w:cs="Calibri"/>
+                <w:color w:val="000000"/>
+                <w:lang w:val="en-US"/>
+              </w:rPr>
+            </w:pPr>
+            <w:r>
+              <w:rPr>
+                <w:rFonts w:ascii="Calibri" w:eastAsia="Times New Roman" w:hAnsi="Calibri" w:cs="Calibri"/>
+                <w:color w:val="000000"/>
+                <w:lang w:val="en-US"/>
+              </w:rPr>
+              <w:t>View the game’s income, downloads, rate, comments, …</w:t>
+            </w:r>
+          </w:p>
+          <w:p>
+            <w:pPr>
+              <w:pStyle w:val="ListParagraph"/>
+              <w:numPr>
+                <w:ilvl w:val="0"/>
+                <w:numId w:val="34"/>
+              </w:numPr>
+              <w:spacing w:after="0" w:line="240" w:lineRule="auto"/>
+              <w:rPr>
+                <w:rFonts w:ascii="Calibri" w:eastAsia="Times New Roman" w:hAnsi="Calibri" w:cs="Calibri"/>
+                <w:color w:val="000000"/>
+                <w:lang w:val="en-US"/>
+              </w:rPr>
+            </w:pPr>
+            <w:r>
+              <w:rPr>
+                <w:rFonts w:ascii="Calibri" w:eastAsia="Times New Roman" w:hAnsi="Calibri" w:cs="Calibri"/>
+                <w:color w:val="000000"/>
+                <w:lang w:val="en-US"/>
+              </w:rPr>
+              <w:t>Admin can also delete the game if the game violated the rule.</w:t>
             </w:r>
           </w:p>
         </w:tc>
@@ -5132,7 +5165,15 @@
                 <w:color w:val="000000"/>
                 <w:lang w:val="en-US"/>
               </w:rPr>
-              <w:t>21</w:t>
+              <w:t>2</w:t>
+            </w:r>
+            <w:r>
+              <w:rPr>
+                <w:rFonts w:ascii="Calibri" w:eastAsia="Times New Roman" w:hAnsi="Calibri" w:cs="Calibri"/>
+                <w:color w:val="000000"/>
+                <w:lang w:val="en-US"/>
+              </w:rPr>
+              <w:t>1</w:t>
             </w:r>
           </w:p>
         </w:tc>
@@ -5165,7 +5206,7 @@
                 <w:color w:val="000000"/>
                 <w:lang w:val="en-US"/>
               </w:rPr>
-              <w:t>Request details</w:t>
+              <w:t>Manage request</w:t>
             </w:r>
           </w:p>
         </w:tc>
@@ -5230,7 +5271,7 @@
                 <w:color w:val="000000"/>
                 <w:lang w:val="en-US"/>
               </w:rPr>
-              <w:t>Admin can view request details. They can delete it, accept it and response it.</w:t>
+              <w:t xml:space="preserve">Admin can view list of the requests. </w:t>
             </w:r>
           </w:p>
         </w:tc>
@@ -5266,7 +5307,15 @@
                 <w:color w:val="000000"/>
                 <w:lang w:val="en-US"/>
               </w:rPr>
-              <w:t>22</w:t>
+              <w:t>2</w:t>
+            </w:r>
+            <w:r>
+              <w:rPr>
+                <w:rFonts w:ascii="Calibri" w:eastAsia="Times New Roman" w:hAnsi="Calibri" w:cs="Calibri"/>
+                <w:color w:val="000000"/>
+                <w:lang w:val="en-US"/>
+              </w:rPr>
+              <w:t>2</w:t>
             </w:r>
           </w:p>
         </w:tc>
@@ -5299,7 +5348,7 @@
                 <w:color w:val="000000"/>
                 <w:lang w:val="en-US"/>
               </w:rPr>
-              <w:t>Response request</w:t>
+              <w:t>Request details</w:t>
             </w:r>
           </w:p>
         </w:tc>
@@ -5364,15 +5413,7 @@
                 <w:color w:val="000000"/>
                 <w:lang w:val="en-US"/>
               </w:rPr>
-              <w:t xml:space="preserve">Admin can fill a form and the form will be </w:t>
-            </w:r>
-            <w:r>
-              <w:rPr>
-                <w:rFonts w:ascii="Calibri" w:eastAsia="Times New Roman" w:hAnsi="Calibri" w:cs="Calibri"/>
-                <w:color w:val="000000"/>
-                <w:lang w:val="en-US"/>
-              </w:rPr>
-              <w:t>sent to the requested email.</w:t>
+              <w:t>Admin can view request details. They can delete it, accept it and response it.</w:t>
             </w:r>
           </w:p>
         </w:tc>
@@ -5408,7 +5449,15 @@
                 <w:color w:val="000000"/>
                 <w:lang w:val="en-US"/>
               </w:rPr>
-              <w:t>23</w:t>
+              <w:t>2</w:t>
+            </w:r>
+            <w:r>
+              <w:rPr>
+                <w:rFonts w:ascii="Calibri" w:eastAsia="Times New Roman" w:hAnsi="Calibri" w:cs="Calibri"/>
+                <w:color w:val="000000"/>
+                <w:lang w:val="en-US"/>
+              </w:rPr>
+              <w:t>3</w:t>
             </w:r>
           </w:p>
         </w:tc>
@@ -5441,7 +5490,7 @@
                 <w:color w:val="000000"/>
                 <w:lang w:val="en-US"/>
               </w:rPr>
-              <w:t>Manage website</w:t>
+              <w:t>Response request</w:t>
             </w:r>
           </w:p>
         </w:tc>
@@ -5506,7 +5555,15 @@
                 <w:color w:val="000000"/>
                 <w:lang w:val="en-US"/>
               </w:rPr>
-              <w:t>Admin can view the income of the web, the details of the income.</w:t>
+              <w:t xml:space="preserve">Admin can fill a form and the form will be </w:t>
+            </w:r>
+            <w:r>
+              <w:rPr>
+                <w:rFonts w:ascii="Calibri" w:eastAsia="Times New Roman" w:hAnsi="Calibri" w:cs="Calibri"/>
+                <w:color w:val="000000"/>
+                <w:lang w:val="en-US"/>
+              </w:rPr>
+              <w:t>sent to the requested email.</w:t>
             </w:r>
           </w:p>
         </w:tc>
@@ -5542,7 +5599,157 @@
                 <w:color w:val="000000"/>
                 <w:lang w:val="en-US"/>
               </w:rPr>
-              <w:t>24</w:t>
+              <w:t>2</w:t>
+            </w:r>
+            <w:r>
+              <w:rPr>
+                <w:rFonts w:ascii="Calibri" w:eastAsia="Times New Roman" w:hAnsi="Calibri" w:cs="Calibri"/>
+                <w:color w:val="000000"/>
+                <w:lang w:val="en-US"/>
+              </w:rPr>
+              <w:t>4</w:t>
+            </w:r>
+          </w:p>
+        </w:tc>
+        <w:tc>
+          <w:tcPr>
+            <w:tcW w:w="1799" w:type="dxa"/>
+            <w:tcBorders>
+              <w:top w:val="single" w:sz="4" w:space="0" w:color="auto"/>
+              <w:left w:val="single" w:sz="4" w:space="0" w:color="auto"/>
+              <w:bottom w:val="single" w:sz="4" w:space="0" w:color="auto"/>
+              <w:right w:val="single" w:sz="4" w:space="0" w:color="auto"/>
+            </w:tcBorders>
+            <w:shd w:val="clear" w:color="auto" w:fill="auto"/>
+            <w:noWrap/>
+            <w:vAlign w:val="center"/>
+          </w:tcPr>
+          <w:p>
+            <w:pPr>
+              <w:spacing w:after="0" w:line="240" w:lineRule="auto"/>
+              <w:jc w:val="center"/>
+              <w:rPr>
+                <w:rFonts w:ascii="Calibri" w:eastAsia="Times New Roman" w:hAnsi="Calibri" w:cs="Calibri"/>
+                <w:color w:val="000000"/>
+                <w:lang w:val="en-US"/>
+              </w:rPr>
+            </w:pPr>
+            <w:r>
+              <w:rPr>
+                <w:rFonts w:ascii="Calibri" w:eastAsia="Times New Roman" w:hAnsi="Calibri" w:cs="Calibri"/>
+                <w:color w:val="000000"/>
+                <w:lang w:val="en-US"/>
+              </w:rPr>
+              <w:t>Manage website</w:t>
+            </w:r>
+          </w:p>
+        </w:tc>
+        <w:tc>
+          <w:tcPr>
+            <w:tcW w:w="1701" w:type="dxa"/>
+            <w:tcBorders>
+              <w:top w:val="single" w:sz="4" w:space="0" w:color="auto"/>
+              <w:left w:val="nil"/>
+              <w:bottom w:val="single" w:sz="4" w:space="0" w:color="auto"/>
+              <w:right w:val="single" w:sz="4" w:space="0" w:color="auto"/>
+            </w:tcBorders>
+            <w:shd w:val="clear" w:color="auto" w:fill="auto"/>
+            <w:noWrap/>
+            <w:vAlign w:val="center"/>
+          </w:tcPr>
+          <w:p>
+            <w:pPr>
+              <w:spacing w:after="0" w:line="240" w:lineRule="auto"/>
+              <w:jc w:val="center"/>
+              <w:rPr>
+                <w:rFonts w:ascii="Calibri" w:eastAsia="Times New Roman" w:hAnsi="Calibri" w:cs="Calibri"/>
+                <w:color w:val="000000"/>
+                <w:lang w:val="en-US"/>
+              </w:rPr>
+            </w:pPr>
+            <w:r>
+              <w:rPr>
+                <w:rFonts w:ascii="Calibri" w:eastAsia="Times New Roman" w:hAnsi="Calibri" w:cs="Calibri"/>
+                <w:color w:val="000000"/>
+                <w:lang w:val="en-US"/>
+              </w:rPr>
+              <w:t>Admin</w:t>
+            </w:r>
+          </w:p>
+        </w:tc>
+        <w:tc>
+          <w:tcPr>
+            <w:tcW w:w="5244" w:type="dxa"/>
+            <w:tcBorders>
+              <w:top w:val="single" w:sz="4" w:space="0" w:color="auto"/>
+              <w:left w:val="nil"/>
+              <w:bottom w:val="single" w:sz="4" w:space="0" w:color="auto"/>
+              <w:right w:val="single" w:sz="4" w:space="0" w:color="auto"/>
+            </w:tcBorders>
+            <w:shd w:val="clear" w:color="auto" w:fill="auto"/>
+            <w:noWrap/>
+            <w:vAlign w:val="bottom"/>
+          </w:tcPr>
+          <w:p>
+            <w:pPr>
+              <w:spacing w:after="0" w:line="240" w:lineRule="auto"/>
+              <w:rPr>
+                <w:rFonts w:ascii="Calibri" w:eastAsia="Times New Roman" w:hAnsi="Calibri" w:cs="Calibri"/>
+                <w:color w:val="000000"/>
+                <w:lang w:val="en-US"/>
+              </w:rPr>
+            </w:pPr>
+            <w:r>
+              <w:rPr>
+                <w:rFonts w:ascii="Calibri" w:eastAsia="Times New Roman" w:hAnsi="Calibri" w:cs="Calibri"/>
+                <w:color w:val="000000"/>
+                <w:lang w:val="en-US"/>
+              </w:rPr>
+              <w:t>Admin can view the income of the web, the details of the income.</w:t>
+            </w:r>
+          </w:p>
+        </w:tc>
+      </w:tr>
+      <w:tr>
+        <w:trPr>
+          <w:trHeight w:val="288"/>
+        </w:trPr>
+        <w:tc>
+          <w:tcPr>
+            <w:tcW w:w="328" w:type="dxa"/>
+            <w:tcBorders>
+              <w:top w:val="single" w:sz="4" w:space="0" w:color="auto"/>
+              <w:left w:val="single" w:sz="4" w:space="0" w:color="auto"/>
+              <w:bottom w:val="single" w:sz="4" w:space="0" w:color="auto"/>
+              <w:right w:val="single" w:sz="4" w:space="0" w:color="auto"/>
+            </w:tcBorders>
+            <w:vAlign w:val="center"/>
+          </w:tcPr>
+          <w:p>
+            <w:pPr>
+              <w:spacing w:after="0" w:line="240" w:lineRule="auto"/>
+              <w:jc w:val="center"/>
+              <w:rPr>
+                <w:rFonts w:ascii="Calibri" w:eastAsia="Times New Roman" w:hAnsi="Calibri" w:cs="Calibri"/>
+                <w:color w:val="000000"/>
+                <w:lang w:val="en-US"/>
+              </w:rPr>
+            </w:pPr>
+            <w:r>
+              <w:rPr>
+                <w:rFonts w:ascii="Calibri" w:eastAsia="Times New Roman" w:hAnsi="Calibri" w:cs="Calibri"/>
+                <w:color w:val="000000"/>
+                <w:lang w:val="en-US"/>
+              </w:rPr>
+              <w:t>2</w:t>
+            </w:r>
+            <w:r>
+              <w:rPr>
+                <w:rFonts w:ascii="Calibri" w:eastAsia="Times New Roman" w:hAnsi="Calibri" w:cs="Calibri"/>
+                <w:color w:val="000000"/>
+                <w:lang w:val="en-US"/>
+              </w:rPr>
+              <w:t>5</w:t>
             </w:r>
           </w:p>
         </w:tc>
@@ -5688,7 +5895,7 @@
         <w:gridCol w:w="4688"/>
         <w:gridCol w:w="852"/>
         <w:gridCol w:w="1101"/>
-        <w:gridCol w:w="1073"/>
+        <w:gridCol w:w="1160"/>
         <w:gridCol w:w="819"/>
       </w:tblGrid>
       <w:tr>
@@ -5788,7 +5995,7 @@
                 <w:rFonts w:cs="Calibri"/>
                 <w:b/>
               </w:rPr>
-              <w:t>Publisher</w:t>
+              <w:t>Developer</w:t>
             </w:r>
           </w:p>
         </w:tc>
@@ -8130,6 +8337,7 @@
                 <w:rFonts w:ascii="Calibri" w:hAnsi="Calibri" w:cs="Calibri"/>
                 <w:color w:val="000000"/>
               </w:rPr>
+              <w:lastRenderedPageBreak/>
               <w:t>Request refunding</w:t>
             </w:r>
           </w:p>
@@ -8515,6 +8723,105 @@
               </w:rPr>
               <w:t>X</w:t>
             </w:r>
+          </w:p>
+        </w:tc>
+        <w:tc>
+          <w:tcPr>
+            <w:tcW w:w="819" w:type="dxa"/>
+          </w:tcPr>
+          <w:p>
+            <w:pPr>
+              <w:spacing w:after="0"/>
+              <w:jc w:val="center"/>
+              <w:rPr>
+                <w:rFonts w:ascii="Calibri" w:hAnsi="Calibri" w:cs="Calibri"/>
+                <w:color w:val="000000"/>
+              </w:rPr>
+            </w:pPr>
+          </w:p>
+        </w:tc>
+      </w:tr>
+      <w:tr>
+        <w:trPr>
+          <w:trHeight w:val="288"/>
+        </w:trPr>
+        <w:tc>
+          <w:tcPr>
+            <w:tcW w:w="4688" w:type="dxa"/>
+            <w:shd w:val="clear" w:color="auto" w:fill="auto"/>
+            <w:noWrap/>
+            <w:vAlign w:val="bottom"/>
+          </w:tcPr>
+          <w:p>
+            <w:pPr>
+              <w:spacing w:after="0"/>
+              <w:rPr>
+                <w:rFonts w:ascii="Calibri" w:hAnsi="Calibri" w:cs="Calibri"/>
+                <w:color w:val="000000"/>
+              </w:rPr>
+            </w:pPr>
+            <w:r>
+              <w:rPr>
+                <w:rFonts w:ascii="Calibri" w:hAnsi="Calibri" w:cs="Calibri"/>
+                <w:color w:val="000000"/>
+              </w:rPr>
+              <w:t>Register to become a game developer</w:t>
+            </w:r>
+          </w:p>
+        </w:tc>
+        <w:tc>
+          <w:tcPr>
+            <w:tcW w:w="852" w:type="dxa"/>
+            <w:shd w:val="clear" w:color="auto" w:fill="auto"/>
+            <w:noWrap/>
+            <w:vAlign w:val="bottom"/>
+          </w:tcPr>
+          <w:p>
+            <w:pPr>
+              <w:spacing w:after="0"/>
+              <w:jc w:val="center"/>
+              <w:rPr>
+                <w:rFonts w:ascii="Calibri" w:hAnsi="Calibri" w:cs="Calibri"/>
+                <w:color w:val="000000"/>
+              </w:rPr>
+            </w:pPr>
+          </w:p>
+        </w:tc>
+        <w:tc>
+          <w:tcPr>
+            <w:tcW w:w="1101" w:type="dxa"/>
+          </w:tcPr>
+          <w:p>
+            <w:pPr>
+              <w:spacing w:after="0"/>
+              <w:jc w:val="center"/>
+              <w:rPr>
+                <w:rFonts w:ascii="Calibri" w:hAnsi="Calibri" w:cs="Calibri"/>
+                <w:color w:val="000000"/>
+              </w:rPr>
+            </w:pPr>
+            <w:r>
+              <w:rPr>
+                <w:rFonts w:ascii="Calibri" w:hAnsi="Calibri" w:cs="Calibri"/>
+                <w:color w:val="000000"/>
+              </w:rPr>
+              <w:t>X</w:t>
+            </w:r>
+          </w:p>
+        </w:tc>
+        <w:tc>
+          <w:tcPr>
+            <w:tcW w:w="1073" w:type="dxa"/>
+          </w:tcPr>
+          <w:p>
+            <w:pPr>
+              <w:spacing w:after="0"/>
+              <w:jc w:val="center"/>
+              <w:rPr>
+                <w:rFonts w:ascii="Calibri" w:hAnsi="Calibri" w:cs="Calibri"/>
+                <w:color w:val="000000"/>
+              </w:rPr>
+            </w:pPr>
           </w:p>
         </w:tc>
         <w:tc>
@@ -11399,6 +11706,7 @@
               <w:rPr>
                 <w:rFonts w:ascii="Calibri" w:hAnsi="Calibri" w:cs="Calibri"/>
               </w:rPr>
+              <w:lastRenderedPageBreak/>
               <w:t>2</w:t>
             </w:r>
           </w:p>
@@ -11482,14 +11790,11 @@
         <w:pStyle w:val="Heading2"/>
       </w:pPr>
       <w:r>
-        <w:rPr>
-          <w:noProof/>
-        </w:rPr>
         <w:drawing>
-          <wp:inline distT="0" distB="0" distL="0" distR="0" wp14:anchorId="29159824" wp14:editId="538CA7D0">
-            <wp:extent cx="5746750" cy="3869055"/>
+          <wp:inline distT="0" distB="0" distL="0" distR="0" wp14:anchorId="05827021" wp14:editId="2DFDCF55">
+            <wp:extent cx="5746750" cy="3799840"/>
             <wp:effectExtent l="0" t="0" r="6350" b="0"/>
-            <wp:docPr id="8" name="Picture 8"/>
+            <wp:docPr id="3" name="Picture 3"/>
             <wp:cNvGraphicFramePr>
               <a:graphicFrameLocks xmlns:a="http://schemas.openxmlformats.org/drawingml/2006/main" noChangeAspect="1"/>
             </wp:cNvGraphicFramePr>
@@ -11509,7 +11814,7 @@
                   <pic:spPr>
                     <a:xfrm>
                       <a:off x="0" y="0"/>
-                      <a:ext cx="5746750" cy="3869055"/>
+                      <a:ext cx="5746750" cy="3799840"/>
                     </a:xfrm>
                     <a:prstGeom prst="rect">
                       <a:avLst/>
@@ -12271,6 +12576,7 @@
       </w:pPr>
       <w:bookmarkStart w:id="4" w:name="_Toc103087734"/>
       <w:r>
+        <w:lastRenderedPageBreak/>
         <w:t>II. Functional Requirements</w:t>
       </w:r>
       <w:bookmarkEnd w:id="4"/>
@@ -12327,6 +12633,7 @@
       </w:pPr>
       <w:r>
         <w:rPr>
+          <w:noProof/>
           <w:sz w:val="28"/>
           <w:szCs w:val="28"/>
         </w:rPr>
@@ -12398,6 +12705,7 @@
       </w:pPr>
       <w:r>
         <w:rPr>
+          <w:noProof/>
           <w:sz w:val="28"/>
           <w:szCs w:val="28"/>
         </w:rPr>
@@ -12456,7 +12764,6 @@
           <w:sz w:val="28"/>
           <w:szCs w:val="28"/>
         </w:rPr>
-        <w:lastRenderedPageBreak/>
         <w:t>Public feature</w:t>
       </w:r>
     </w:p>
@@ -12491,9 +12798,11 @@
       </w:pPr>
       <w:r>
         <w:rPr>
+          <w:noProof/>
           <w:sz w:val="28"/>
           <w:szCs w:val="28"/>
         </w:rPr>
+        <w:lastRenderedPageBreak/>
         <w:drawing>
           <wp:inline distT="0" distB="0" distL="0" distR="0" wp14:anchorId="130DDE44" wp14:editId="16148AC8">
             <wp:extent cx="3071126" cy="4823878"/>
@@ -12562,6 +12871,7 @@
       </w:pPr>
       <w:r>
         <w:rPr>
+          <w:noProof/>
           <w:sz w:val="28"/>
           <w:szCs w:val="28"/>
         </w:rPr>
@@ -12634,6 +12944,7 @@
       </w:pPr>
       <w:r>
         <w:rPr>
+          <w:noProof/>
           <w:sz w:val="28"/>
           <w:szCs w:val="28"/>
         </w:rPr>
@@ -12705,6 +13016,7 @@
       </w:pPr>
       <w:r>
         <w:rPr>
+          <w:noProof/>
           <w:sz w:val="28"/>
           <w:szCs w:val="28"/>
         </w:rPr>
@@ -13106,6 +13418,26 @@
           <w:szCs w:val="28"/>
         </w:rPr>
         <w:lastRenderedPageBreak/>
+        <w:t>Register to become a game developer</w:t>
+      </w:r>
+    </w:p>
+    <w:p>
+      <w:pPr>
+        <w:pStyle w:val="ListParagraph"/>
+        <w:numPr>
+          <w:ilvl w:val="0"/>
+          <w:numId w:val="44"/>
+        </w:numPr>
+        <w:rPr>
+          <w:sz w:val="28"/>
+          <w:szCs w:val="28"/>
+        </w:rPr>
+      </w:pPr>
+      <w:r>
+        <w:rPr>
+          <w:sz w:val="28"/>
+          <w:szCs w:val="28"/>
+        </w:rPr>
         <w:t>Upload games</w:t>
       </w:r>
     </w:p>

</xml_diff>

<commit_message>
Hoan thanh srs lan 1 :D
</commit_message>
<xml_diff>
--- a/Requirements/SRS Document.docx
+++ b/Requirements/SRS Document.docx
@@ -14402,26 +14402,6 @@
     <w:p>
       <w:pPr>
         <w:pStyle w:val="ListParagraph"/>
-        <w:numPr>
-          <w:ilvl w:val="0"/>
-          <w:numId w:val="43"/>
-        </w:numPr>
-        <w:rPr>
-          <w:sz w:val="28"/>
-          <w:szCs w:val="28"/>
-        </w:rPr>
-      </w:pPr>
-      <w:r>
-        <w:rPr>
-          <w:sz w:val="28"/>
-          <w:szCs w:val="28"/>
-        </w:rPr>
-        <w:t>Game lists</w:t>
-      </w:r>
-    </w:p>
-    <w:p>
-      <w:pPr>
-        <w:pStyle w:val="ListParagraph"/>
         <w:ind w:left="1211"/>
         <w:rPr>
           <w:sz w:val="28"/>
@@ -14435,10 +14415,10 @@
         </w:rPr>
         <w:lastRenderedPageBreak/>
         <w:drawing>
-          <wp:inline distT="0" distB="0" distL="0" distR="0" wp14:anchorId="6214F262" wp14:editId="58A38E57">
-            <wp:extent cx="3596952" cy="4922947"/>
-            <wp:effectExtent l="0" t="0" r="3810" b="0"/>
-            <wp:docPr id="20" name="Picture 20"/>
+          <wp:inline distT="0" distB="0" distL="0" distR="0" wp14:anchorId="58D64DE9" wp14:editId="5D50EA8F">
+            <wp:extent cx="4765058" cy="4442460"/>
+            <wp:effectExtent l="0" t="0" r="0" b="0"/>
+            <wp:docPr id="28" name="Picture 28"/>
             <wp:cNvGraphicFramePr>
               <a:graphicFrameLocks xmlns:a="http://schemas.openxmlformats.org/drawingml/2006/main" noChangeAspect="1"/>
             </wp:cNvGraphicFramePr>
@@ -14458,7 +14438,7 @@
                   <pic:spPr>
                     <a:xfrm>
                       <a:off x="0" y="0"/>
-                      <a:ext cx="3596952" cy="4922947"/>
+                      <a:ext cx="4770798" cy="4447811"/>
                     </a:xfrm>
                     <a:prstGeom prst="rect">
                       <a:avLst/>
@@ -14476,6 +14456,162 @@
         <w:pStyle w:val="ListParagraph"/>
         <w:numPr>
           <w:ilvl w:val="0"/>
+          <w:numId w:val="34"/>
+        </w:numPr>
+        <w:ind w:left="1418"/>
+        <w:rPr>
+          <w:sz w:val="28"/>
+          <w:szCs w:val="28"/>
+        </w:rPr>
+      </w:pPr>
+      <w:r>
+        <w:rPr>
+          <w:sz w:val="28"/>
+          <w:szCs w:val="28"/>
+        </w:rPr>
+        <w:t xml:space="preserve">Function trigger: the page will show up when </w:t>
+      </w:r>
+      <w:r>
+        <w:rPr>
+          <w:sz w:val="28"/>
+          <w:szCs w:val="28"/>
+        </w:rPr>
+        <w:t>admin click “Management” in the home page.</w:t>
+      </w:r>
+    </w:p>
+    <w:p>
+      <w:pPr>
+        <w:pStyle w:val="ListParagraph"/>
+        <w:numPr>
+          <w:ilvl w:val="0"/>
+          <w:numId w:val="34"/>
+        </w:numPr>
+        <w:ind w:left="1418"/>
+        <w:rPr>
+          <w:sz w:val="28"/>
+          <w:szCs w:val="28"/>
+        </w:rPr>
+      </w:pPr>
+      <w:r>
+        <w:rPr>
+          <w:sz w:val="28"/>
+          <w:szCs w:val="28"/>
+        </w:rPr>
+        <w:t xml:space="preserve">Function description: </w:t>
+      </w:r>
+    </w:p>
+    <w:p>
+      <w:pPr>
+        <w:pStyle w:val="ListParagraph"/>
+        <w:ind w:left="1418"/>
+        <w:rPr>
+          <w:sz w:val="28"/>
+          <w:szCs w:val="28"/>
+        </w:rPr>
+      </w:pPr>
+      <w:r>
+        <w:rPr>
+          <w:sz w:val="28"/>
+          <w:szCs w:val="28"/>
+        </w:rPr>
+        <w:t xml:space="preserve">+ </w:t>
+      </w:r>
+      <w:r>
+        <w:rPr>
+          <w:sz w:val="28"/>
+          <w:szCs w:val="28"/>
+        </w:rPr>
+        <w:t>Only admins</w:t>
+      </w:r>
+      <w:r>
+        <w:rPr>
+          <w:sz w:val="28"/>
+          <w:szCs w:val="28"/>
+        </w:rPr>
+        <w:t xml:space="preserve"> have access to this function.</w:t>
+      </w:r>
+    </w:p>
+    <w:p>
+      <w:pPr>
+        <w:pStyle w:val="ListParagraph"/>
+        <w:ind w:left="1418"/>
+        <w:rPr>
+          <w:sz w:val="28"/>
+          <w:szCs w:val="28"/>
+        </w:rPr>
+      </w:pPr>
+      <w:r>
+        <w:rPr>
+          <w:sz w:val="28"/>
+          <w:szCs w:val="28"/>
+        </w:rPr>
+        <w:t xml:space="preserve">+ The purpose of this function is to link other </w:t>
+      </w:r>
+      <w:r>
+        <w:rPr>
+          <w:sz w:val="28"/>
+          <w:szCs w:val="28"/>
+        </w:rPr>
+        <w:t xml:space="preserve">admin’s </w:t>
+      </w:r>
+      <w:r>
+        <w:rPr>
+          <w:sz w:val="28"/>
+          <w:szCs w:val="28"/>
+        </w:rPr>
+        <w:t>functions of the web application.</w:t>
+      </w:r>
+    </w:p>
+    <w:p>
+      <w:pPr>
+        <w:pStyle w:val="ListParagraph"/>
+        <w:numPr>
+          <w:ilvl w:val="0"/>
+          <w:numId w:val="34"/>
+        </w:numPr>
+        <w:ind w:left="1418"/>
+        <w:rPr>
+          <w:sz w:val="28"/>
+          <w:szCs w:val="28"/>
+        </w:rPr>
+      </w:pPr>
+      <w:r>
+        <w:rPr>
+          <w:sz w:val="28"/>
+          <w:szCs w:val="28"/>
+        </w:rPr>
+        <w:t>Function detail:</w:t>
+      </w:r>
+    </w:p>
+    <w:p>
+      <w:pPr>
+        <w:pStyle w:val="ListParagraph"/>
+        <w:ind w:left="1418"/>
+        <w:rPr>
+          <w:sz w:val="28"/>
+          <w:szCs w:val="28"/>
+        </w:rPr>
+      </w:pPr>
+      <w:r>
+        <w:rPr>
+          <w:sz w:val="28"/>
+          <w:szCs w:val="28"/>
+        </w:rPr>
+        <w:t xml:space="preserve">+ </w:t>
+      </w:r>
+      <w:r>
+        <w:rPr>
+          <w:sz w:val="28"/>
+          <w:szCs w:val="28"/>
+        </w:rPr>
+        <w:t>Link to 4 main management functions for admins.</w:t>
+      </w:r>
+    </w:p>
+    <w:p>
+      <w:pPr>
+        <w:pStyle w:val="ListParagraph"/>
+        <w:numPr>
+          <w:ilvl w:val="0"/>
           <w:numId w:val="43"/>
         </w:numPr>
         <w:rPr>
@@ -14488,7 +14624,7 @@
           <w:sz w:val="28"/>
           <w:szCs w:val="28"/>
         </w:rPr>
-        <w:t>Game details</w:t>
+        <w:t>Game lists</w:t>
       </w:r>
     </w:p>
     <w:p>
@@ -14502,15 +14638,16 @@
       </w:pPr>
       <w:r>
         <w:rPr>
+          <w:noProof/>
           <w:sz w:val="28"/>
           <w:szCs w:val="28"/>
         </w:rPr>
         <w:lastRenderedPageBreak/>
         <w:drawing>
-          <wp:inline distT="0" distB="0" distL="0" distR="0" wp14:anchorId="295BB864" wp14:editId="3EBD9E95">
-            <wp:extent cx="2766300" cy="5303980"/>
-            <wp:effectExtent l="0" t="0" r="0" b="0"/>
-            <wp:docPr id="23" name="Picture 23"/>
+          <wp:inline distT="0" distB="0" distL="0" distR="0" wp14:anchorId="6214F262" wp14:editId="58A38E57">
+            <wp:extent cx="3596952" cy="4922947"/>
+            <wp:effectExtent l="0" t="0" r="3810" b="0"/>
+            <wp:docPr id="20" name="Picture 20"/>
             <wp:cNvGraphicFramePr>
               <a:graphicFrameLocks xmlns:a="http://schemas.openxmlformats.org/drawingml/2006/main" noChangeAspect="1"/>
             </wp:cNvGraphicFramePr>
@@ -14530,7 +14667,7 @@
                   <pic:spPr>
                     <a:xfrm>
                       <a:off x="0" y="0"/>
-                      <a:ext cx="2766300" cy="5303980"/>
+                      <a:ext cx="3596952" cy="4922947"/>
                     </a:xfrm>
                     <a:prstGeom prst="rect">
                       <a:avLst/>
@@ -14548,6 +14685,245 @@
         <w:pStyle w:val="ListParagraph"/>
         <w:numPr>
           <w:ilvl w:val="0"/>
+          <w:numId w:val="34"/>
+        </w:numPr>
+        <w:ind w:left="1418"/>
+        <w:rPr>
+          <w:sz w:val="28"/>
+          <w:szCs w:val="28"/>
+        </w:rPr>
+      </w:pPr>
+      <w:r>
+        <w:rPr>
+          <w:sz w:val="28"/>
+          <w:szCs w:val="28"/>
+        </w:rPr>
+        <w:t>Function trigger: the page will show up when user click “</w:t>
+      </w:r>
+      <w:r>
+        <w:rPr>
+          <w:sz w:val="28"/>
+          <w:szCs w:val="28"/>
+        </w:rPr>
+        <w:t>Game manager</w:t>
+      </w:r>
+      <w:r>
+        <w:rPr>
+          <w:sz w:val="28"/>
+          <w:szCs w:val="28"/>
+        </w:rPr>
+        <w:t xml:space="preserve">” </w:t>
+      </w:r>
+      <w:r>
+        <w:rPr>
+          <w:sz w:val="28"/>
+          <w:szCs w:val="28"/>
+        </w:rPr>
+        <w:t>in</w:t>
+      </w:r>
+      <w:r>
+        <w:rPr>
+          <w:sz w:val="28"/>
+          <w:szCs w:val="28"/>
+        </w:rPr>
+        <w:t xml:space="preserve"> the </w:t>
+      </w:r>
+      <w:r>
+        <w:rPr>
+          <w:sz w:val="28"/>
+          <w:szCs w:val="28"/>
+        </w:rPr>
+        <w:t>page Main Dashboard</w:t>
+      </w:r>
+      <w:r>
+        <w:rPr>
+          <w:sz w:val="28"/>
+          <w:szCs w:val="28"/>
+        </w:rPr>
+        <w:t>.</w:t>
+      </w:r>
+    </w:p>
+    <w:p>
+      <w:pPr>
+        <w:pStyle w:val="ListParagraph"/>
+        <w:numPr>
+          <w:ilvl w:val="0"/>
+          <w:numId w:val="34"/>
+        </w:numPr>
+        <w:ind w:left="1418"/>
+        <w:rPr>
+          <w:sz w:val="28"/>
+          <w:szCs w:val="28"/>
+        </w:rPr>
+      </w:pPr>
+      <w:r>
+        <w:rPr>
+          <w:sz w:val="28"/>
+          <w:szCs w:val="28"/>
+        </w:rPr>
+        <w:t xml:space="preserve">Function description: </w:t>
+      </w:r>
+    </w:p>
+    <w:p>
+      <w:pPr>
+        <w:pStyle w:val="ListParagraph"/>
+        <w:ind w:left="1418"/>
+        <w:rPr>
+          <w:sz w:val="28"/>
+          <w:szCs w:val="28"/>
+        </w:rPr>
+      </w:pPr>
+      <w:r>
+        <w:rPr>
+          <w:sz w:val="28"/>
+          <w:szCs w:val="28"/>
+        </w:rPr>
+        <w:t xml:space="preserve">+ </w:t>
+      </w:r>
+      <w:r>
+        <w:rPr>
+          <w:sz w:val="28"/>
+          <w:szCs w:val="28"/>
+        </w:rPr>
+        <w:t>Only admins</w:t>
+      </w:r>
+      <w:r>
+        <w:rPr>
+          <w:sz w:val="28"/>
+          <w:szCs w:val="28"/>
+        </w:rPr>
+        <w:t xml:space="preserve"> have access to this function.</w:t>
+      </w:r>
+    </w:p>
+    <w:p>
+      <w:pPr>
+        <w:pStyle w:val="ListParagraph"/>
+        <w:ind w:left="1418"/>
+        <w:rPr>
+          <w:sz w:val="28"/>
+          <w:szCs w:val="28"/>
+        </w:rPr>
+      </w:pPr>
+      <w:r>
+        <w:rPr>
+          <w:sz w:val="28"/>
+          <w:szCs w:val="28"/>
+        </w:rPr>
+        <w:t xml:space="preserve">+ The purpose of this function is to show </w:t>
+      </w:r>
+      <w:r>
+        <w:rPr>
+          <w:sz w:val="28"/>
+          <w:szCs w:val="28"/>
+        </w:rPr>
+        <w:t>admin</w:t>
+      </w:r>
+      <w:r>
+        <w:rPr>
+          <w:sz w:val="28"/>
+          <w:szCs w:val="28"/>
+        </w:rPr>
+        <w:t xml:space="preserve"> </w:t>
+      </w:r>
+      <w:r>
+        <w:rPr>
+          <w:sz w:val="28"/>
+          <w:szCs w:val="28"/>
+        </w:rPr>
+        <w:t>all games</w:t>
+      </w:r>
+      <w:r>
+        <w:rPr>
+          <w:sz w:val="28"/>
+          <w:szCs w:val="28"/>
+        </w:rPr>
+        <w:t>.</w:t>
+      </w:r>
+    </w:p>
+    <w:p>
+      <w:pPr>
+        <w:pStyle w:val="ListParagraph"/>
+        <w:numPr>
+          <w:ilvl w:val="0"/>
+          <w:numId w:val="34"/>
+        </w:numPr>
+        <w:ind w:left="1418"/>
+        <w:rPr>
+          <w:sz w:val="28"/>
+          <w:szCs w:val="28"/>
+        </w:rPr>
+      </w:pPr>
+      <w:r>
+        <w:rPr>
+          <w:sz w:val="28"/>
+          <w:szCs w:val="28"/>
+        </w:rPr>
+        <w:t>Function detail:</w:t>
+      </w:r>
+    </w:p>
+    <w:p>
+      <w:pPr>
+        <w:pStyle w:val="ListParagraph"/>
+        <w:ind w:left="1418"/>
+        <w:rPr>
+          <w:sz w:val="28"/>
+          <w:szCs w:val="28"/>
+        </w:rPr>
+      </w:pPr>
+      <w:r>
+        <w:rPr>
+          <w:sz w:val="28"/>
+          <w:szCs w:val="28"/>
+        </w:rPr>
+        <w:t xml:space="preserve">+ Show </w:t>
+      </w:r>
+      <w:r>
+        <w:rPr>
+          <w:sz w:val="28"/>
+          <w:szCs w:val="28"/>
+        </w:rPr>
+        <w:t>admin all games.</w:t>
+      </w:r>
+    </w:p>
+    <w:p>
+      <w:pPr>
+        <w:pStyle w:val="ListParagraph"/>
+        <w:ind w:left="1418"/>
+        <w:rPr>
+          <w:sz w:val="28"/>
+          <w:szCs w:val="28"/>
+        </w:rPr>
+      </w:pPr>
+      <w:r>
+        <w:rPr>
+          <w:sz w:val="28"/>
+          <w:szCs w:val="28"/>
+        </w:rPr>
+        <w:t>+ Admin can choose to sort list game by Date, price, name, …</w:t>
+      </w:r>
+    </w:p>
+    <w:p>
+      <w:pPr>
+        <w:pStyle w:val="ListParagraph"/>
+        <w:ind w:left="1418"/>
+        <w:rPr>
+          <w:sz w:val="28"/>
+          <w:szCs w:val="28"/>
+        </w:rPr>
+      </w:pPr>
+      <w:r>
+        <w:rPr>
+          <w:sz w:val="28"/>
+          <w:szCs w:val="28"/>
+        </w:rPr>
+        <w:t>+ Admin can also search game by name.</w:t>
+      </w:r>
+    </w:p>
+    <w:p>
+      <w:pPr>
+        <w:pStyle w:val="ListParagraph"/>
+        <w:numPr>
+          <w:ilvl w:val="0"/>
           <w:numId w:val="43"/>
         </w:numPr>
         <w:rPr>
@@ -14560,7 +14936,7 @@
           <w:sz w:val="28"/>
           <w:szCs w:val="28"/>
         </w:rPr>
-        <w:t>User lists</w:t>
+        <w:t>Game details</w:t>
       </w:r>
     </w:p>
     <w:p>
@@ -14574,15 +14950,16 @@
       </w:pPr>
       <w:r>
         <w:rPr>
+          <w:noProof/>
           <w:sz w:val="28"/>
           <w:szCs w:val="28"/>
         </w:rPr>
         <w:lastRenderedPageBreak/>
         <w:drawing>
-          <wp:inline distT="0" distB="0" distL="0" distR="0" wp14:anchorId="11CF6EA7" wp14:editId="5DD4B217">
-            <wp:extent cx="3749365" cy="5105842"/>
-            <wp:effectExtent l="0" t="0" r="3810" b="0"/>
-            <wp:docPr id="24" name="Picture 24"/>
+          <wp:inline distT="0" distB="0" distL="0" distR="0" wp14:anchorId="295BB864" wp14:editId="3EBD9E95">
+            <wp:extent cx="2766300" cy="5303980"/>
+            <wp:effectExtent l="0" t="0" r="0" b="0"/>
+            <wp:docPr id="23" name="Picture 23"/>
             <wp:cNvGraphicFramePr>
               <a:graphicFrameLocks xmlns:a="http://schemas.openxmlformats.org/drawingml/2006/main" noChangeAspect="1"/>
             </wp:cNvGraphicFramePr>
@@ -14602,7 +14979,7 @@
                   <pic:spPr>
                     <a:xfrm>
                       <a:off x="0" y="0"/>
-                      <a:ext cx="3749365" cy="5105842"/>
+                      <a:ext cx="2766300" cy="5303980"/>
                     </a:xfrm>
                     <a:prstGeom prst="rect">
                       <a:avLst/>
@@ -14620,6 +14997,186 @@
         <w:pStyle w:val="ListParagraph"/>
         <w:numPr>
           <w:ilvl w:val="0"/>
+          <w:numId w:val="34"/>
+        </w:numPr>
+        <w:ind w:left="1418"/>
+        <w:rPr>
+          <w:sz w:val="28"/>
+          <w:szCs w:val="28"/>
+        </w:rPr>
+      </w:pPr>
+      <w:r>
+        <w:rPr>
+          <w:sz w:val="28"/>
+          <w:szCs w:val="28"/>
+        </w:rPr>
+        <w:t xml:space="preserve">Function trigger: the page will show up when user click </w:t>
+      </w:r>
+      <w:r>
+        <w:rPr>
+          <w:sz w:val="28"/>
+          <w:szCs w:val="28"/>
+        </w:rPr>
+        <w:t>to a game in the list on the page Game manager</w:t>
+      </w:r>
+      <w:r>
+        <w:rPr>
+          <w:sz w:val="28"/>
+          <w:szCs w:val="28"/>
+        </w:rPr>
+        <w:t>.</w:t>
+      </w:r>
+    </w:p>
+    <w:p>
+      <w:pPr>
+        <w:pStyle w:val="ListParagraph"/>
+        <w:numPr>
+          <w:ilvl w:val="0"/>
+          <w:numId w:val="34"/>
+        </w:numPr>
+        <w:ind w:left="1418"/>
+        <w:rPr>
+          <w:sz w:val="28"/>
+          <w:szCs w:val="28"/>
+        </w:rPr>
+      </w:pPr>
+      <w:r>
+        <w:rPr>
+          <w:sz w:val="28"/>
+          <w:szCs w:val="28"/>
+        </w:rPr>
+        <w:t xml:space="preserve">Function description: </w:t>
+      </w:r>
+    </w:p>
+    <w:p>
+      <w:pPr>
+        <w:pStyle w:val="ListParagraph"/>
+        <w:ind w:left="1418"/>
+        <w:rPr>
+          <w:sz w:val="28"/>
+          <w:szCs w:val="28"/>
+        </w:rPr>
+      </w:pPr>
+      <w:r>
+        <w:rPr>
+          <w:sz w:val="28"/>
+          <w:szCs w:val="28"/>
+        </w:rPr>
+        <w:t xml:space="preserve">+ </w:t>
+      </w:r>
+      <w:r>
+        <w:rPr>
+          <w:sz w:val="28"/>
+          <w:szCs w:val="28"/>
+        </w:rPr>
+        <w:t>Only admins</w:t>
+      </w:r>
+      <w:r>
+        <w:rPr>
+          <w:sz w:val="28"/>
+          <w:szCs w:val="28"/>
+        </w:rPr>
+        <w:t xml:space="preserve"> have access to this function.</w:t>
+      </w:r>
+    </w:p>
+    <w:p>
+      <w:pPr>
+        <w:pStyle w:val="ListParagraph"/>
+        <w:ind w:left="1418"/>
+        <w:rPr>
+          <w:sz w:val="28"/>
+          <w:szCs w:val="28"/>
+        </w:rPr>
+      </w:pPr>
+      <w:r>
+        <w:rPr>
+          <w:sz w:val="28"/>
+          <w:szCs w:val="28"/>
+        </w:rPr>
+        <w:t xml:space="preserve">+ The purpose of this function is to show </w:t>
+      </w:r>
+      <w:r>
+        <w:rPr>
+          <w:sz w:val="28"/>
+          <w:szCs w:val="28"/>
+        </w:rPr>
+        <w:t>admin every detail of the game he/she clicks</w:t>
+      </w:r>
+      <w:r>
+        <w:rPr>
+          <w:sz w:val="28"/>
+          <w:szCs w:val="28"/>
+        </w:rPr>
+        <w:t>.</w:t>
+      </w:r>
+    </w:p>
+    <w:p>
+      <w:pPr>
+        <w:pStyle w:val="ListParagraph"/>
+        <w:numPr>
+          <w:ilvl w:val="0"/>
+          <w:numId w:val="34"/>
+        </w:numPr>
+        <w:ind w:left="1418"/>
+        <w:rPr>
+          <w:sz w:val="28"/>
+          <w:szCs w:val="28"/>
+        </w:rPr>
+      </w:pPr>
+      <w:r>
+        <w:rPr>
+          <w:sz w:val="28"/>
+          <w:szCs w:val="28"/>
+        </w:rPr>
+        <w:t>Function detail:</w:t>
+      </w:r>
+    </w:p>
+    <w:p>
+      <w:pPr>
+        <w:pStyle w:val="ListParagraph"/>
+        <w:ind w:left="1418"/>
+        <w:rPr>
+          <w:sz w:val="28"/>
+          <w:szCs w:val="28"/>
+        </w:rPr>
+      </w:pPr>
+      <w:r>
+        <w:rPr>
+          <w:sz w:val="28"/>
+          <w:szCs w:val="28"/>
+        </w:rPr>
+        <w:t xml:space="preserve">+ </w:t>
+      </w:r>
+      <w:r>
+        <w:rPr>
+          <w:sz w:val="28"/>
+          <w:szCs w:val="28"/>
+        </w:rPr>
+        <w:t>In addition to game’s information, admin can view how much money the game has made in the past week, month or year by a bar chart.</w:t>
+      </w:r>
+    </w:p>
+    <w:p>
+      <w:pPr>
+        <w:pStyle w:val="ListParagraph"/>
+        <w:ind w:left="1418"/>
+        <w:rPr>
+          <w:sz w:val="28"/>
+          <w:szCs w:val="28"/>
+        </w:rPr>
+      </w:pPr>
+      <w:r>
+        <w:rPr>
+          <w:sz w:val="28"/>
+          <w:szCs w:val="28"/>
+        </w:rPr>
+        <w:t>+ Admin can also delete the game.</w:t>
+      </w:r>
+    </w:p>
+    <w:p>
+      <w:pPr>
+        <w:pStyle w:val="ListParagraph"/>
+        <w:numPr>
+          <w:ilvl w:val="0"/>
           <w:numId w:val="43"/>
         </w:numPr>
         <w:rPr>
@@ -14632,7 +15189,7 @@
           <w:sz w:val="28"/>
           <w:szCs w:val="28"/>
         </w:rPr>
-        <w:t>User details</w:t>
+        <w:t>User lists</w:t>
       </w:r>
     </w:p>
     <w:p>
@@ -14646,15 +15203,16 @@
       </w:pPr>
       <w:r>
         <w:rPr>
+          <w:noProof/>
           <w:sz w:val="28"/>
           <w:szCs w:val="28"/>
         </w:rPr>
         <w:lastRenderedPageBreak/>
         <w:drawing>
-          <wp:inline distT="0" distB="0" distL="0" distR="0" wp14:anchorId="338379F3" wp14:editId="55EA2662">
-            <wp:extent cx="2743438" cy="5197290"/>
-            <wp:effectExtent l="0" t="0" r="0" b="3810"/>
-            <wp:docPr id="25" name="Picture 25"/>
+          <wp:inline distT="0" distB="0" distL="0" distR="0" wp14:anchorId="11CF6EA7" wp14:editId="5DD4B217">
+            <wp:extent cx="3749365" cy="5105842"/>
+            <wp:effectExtent l="0" t="0" r="3810" b="0"/>
+            <wp:docPr id="24" name="Picture 24"/>
             <wp:cNvGraphicFramePr>
               <a:graphicFrameLocks xmlns:a="http://schemas.openxmlformats.org/drawingml/2006/main" noChangeAspect="1"/>
             </wp:cNvGraphicFramePr>
@@ -14674,7 +15232,7 @@
                   <pic:spPr>
                     <a:xfrm>
                       <a:off x="0" y="0"/>
-                      <a:ext cx="2743438" cy="5197290"/>
+                      <a:ext cx="3749365" cy="5105842"/>
                     </a:xfrm>
                     <a:prstGeom prst="rect">
                       <a:avLst/>
@@ -14692,6 +15250,231 @@
         <w:pStyle w:val="ListParagraph"/>
         <w:numPr>
           <w:ilvl w:val="0"/>
+          <w:numId w:val="34"/>
+        </w:numPr>
+        <w:ind w:left="1418"/>
+        <w:rPr>
+          <w:sz w:val="28"/>
+          <w:szCs w:val="28"/>
+        </w:rPr>
+      </w:pPr>
+      <w:r>
+        <w:rPr>
+          <w:sz w:val="28"/>
+          <w:szCs w:val="28"/>
+        </w:rPr>
+        <w:t>Function trigger: the page will show up when user click “</w:t>
+      </w:r>
+      <w:r>
+        <w:rPr>
+          <w:sz w:val="28"/>
+          <w:szCs w:val="28"/>
+        </w:rPr>
+        <w:t>User</w:t>
+      </w:r>
+      <w:r>
+        <w:rPr>
+          <w:sz w:val="28"/>
+          <w:szCs w:val="28"/>
+        </w:rPr>
+        <w:t xml:space="preserve"> manager” in the page Main Dashboard.</w:t>
+      </w:r>
+    </w:p>
+    <w:p>
+      <w:pPr>
+        <w:pStyle w:val="ListParagraph"/>
+        <w:numPr>
+          <w:ilvl w:val="0"/>
+          <w:numId w:val="34"/>
+        </w:numPr>
+        <w:ind w:left="1418"/>
+        <w:rPr>
+          <w:sz w:val="28"/>
+          <w:szCs w:val="28"/>
+        </w:rPr>
+      </w:pPr>
+      <w:r>
+        <w:rPr>
+          <w:sz w:val="28"/>
+          <w:szCs w:val="28"/>
+        </w:rPr>
+        <w:t xml:space="preserve">Function description: </w:t>
+      </w:r>
+    </w:p>
+    <w:p>
+      <w:pPr>
+        <w:pStyle w:val="ListParagraph"/>
+        <w:ind w:left="1418"/>
+        <w:rPr>
+          <w:sz w:val="28"/>
+          <w:szCs w:val="28"/>
+        </w:rPr>
+      </w:pPr>
+      <w:r>
+        <w:rPr>
+          <w:sz w:val="28"/>
+          <w:szCs w:val="28"/>
+        </w:rPr>
+        <w:t>+ Only admins have access to this function.</w:t>
+      </w:r>
+    </w:p>
+    <w:p>
+      <w:pPr>
+        <w:pStyle w:val="ListParagraph"/>
+        <w:ind w:left="1418"/>
+        <w:rPr>
+          <w:sz w:val="28"/>
+          <w:szCs w:val="28"/>
+        </w:rPr>
+      </w:pPr>
+      <w:r>
+        <w:rPr>
+          <w:sz w:val="28"/>
+          <w:szCs w:val="28"/>
+        </w:rPr>
+        <w:t xml:space="preserve">+ The purpose of this function is to show admin all </w:t>
+      </w:r>
+      <w:r>
+        <w:rPr>
+          <w:sz w:val="28"/>
+          <w:szCs w:val="28"/>
+        </w:rPr>
+        <w:t>users</w:t>
+      </w:r>
+      <w:r>
+        <w:rPr>
+          <w:sz w:val="28"/>
+          <w:szCs w:val="28"/>
+        </w:rPr>
+        <w:t>.</w:t>
+      </w:r>
+    </w:p>
+    <w:p>
+      <w:pPr>
+        <w:pStyle w:val="ListParagraph"/>
+        <w:numPr>
+          <w:ilvl w:val="0"/>
+          <w:numId w:val="34"/>
+        </w:numPr>
+        <w:ind w:left="1418"/>
+        <w:rPr>
+          <w:sz w:val="28"/>
+          <w:szCs w:val="28"/>
+        </w:rPr>
+      </w:pPr>
+      <w:r>
+        <w:rPr>
+          <w:sz w:val="28"/>
+          <w:szCs w:val="28"/>
+        </w:rPr>
+        <w:t>Function detail:</w:t>
+      </w:r>
+    </w:p>
+    <w:p>
+      <w:pPr>
+        <w:pStyle w:val="ListParagraph"/>
+        <w:ind w:left="1418"/>
+        <w:rPr>
+          <w:sz w:val="28"/>
+          <w:szCs w:val="28"/>
+        </w:rPr>
+      </w:pPr>
+      <w:r>
+        <w:rPr>
+          <w:sz w:val="28"/>
+          <w:szCs w:val="28"/>
+        </w:rPr>
+        <w:t xml:space="preserve">+ Show admin all </w:t>
+      </w:r>
+      <w:r>
+        <w:rPr>
+          <w:sz w:val="28"/>
+          <w:szCs w:val="28"/>
+        </w:rPr>
+        <w:t>users</w:t>
+      </w:r>
+      <w:r>
+        <w:rPr>
+          <w:sz w:val="28"/>
+          <w:szCs w:val="28"/>
+        </w:rPr>
+        <w:t>.</w:t>
+      </w:r>
+    </w:p>
+    <w:p>
+      <w:pPr>
+        <w:pStyle w:val="ListParagraph"/>
+        <w:ind w:left="1418"/>
+        <w:rPr>
+          <w:sz w:val="28"/>
+          <w:szCs w:val="28"/>
+        </w:rPr>
+      </w:pPr>
+      <w:r>
+        <w:rPr>
+          <w:sz w:val="28"/>
+          <w:szCs w:val="28"/>
+        </w:rPr>
+        <w:t xml:space="preserve">+ Admin can choose to sort list </w:t>
+      </w:r>
+      <w:r>
+        <w:rPr>
+          <w:sz w:val="28"/>
+          <w:szCs w:val="28"/>
+        </w:rPr>
+        <w:t>user</w:t>
+      </w:r>
+      <w:r>
+        <w:rPr>
+          <w:sz w:val="28"/>
+          <w:szCs w:val="28"/>
+        </w:rPr>
+        <w:t xml:space="preserve"> by name, </w:t>
+      </w:r>
+      <w:r>
+        <w:rPr>
+          <w:sz w:val="28"/>
+          <w:szCs w:val="28"/>
+        </w:rPr>
+        <w:t>account balance.</w:t>
+      </w:r>
+    </w:p>
+    <w:p>
+      <w:pPr>
+        <w:pStyle w:val="ListParagraph"/>
+        <w:ind w:left="1418"/>
+        <w:rPr>
+          <w:sz w:val="28"/>
+          <w:szCs w:val="28"/>
+        </w:rPr>
+      </w:pPr>
+      <w:r>
+        <w:rPr>
+          <w:sz w:val="28"/>
+          <w:szCs w:val="28"/>
+        </w:rPr>
+        <w:t xml:space="preserve">+ Admin can also search </w:t>
+      </w:r>
+      <w:r>
+        <w:rPr>
+          <w:sz w:val="28"/>
+          <w:szCs w:val="28"/>
+        </w:rPr>
+        <w:t>user</w:t>
+      </w:r>
+      <w:r>
+        <w:rPr>
+          <w:sz w:val="28"/>
+          <w:szCs w:val="28"/>
+        </w:rPr>
+        <w:t xml:space="preserve"> by name.</w:t>
+      </w:r>
+    </w:p>
+    <w:p>
+      <w:pPr>
+        <w:pStyle w:val="ListParagraph"/>
+        <w:numPr>
+          <w:ilvl w:val="0"/>
           <w:numId w:val="43"/>
         </w:numPr>
         <w:rPr>
@@ -14704,7 +15487,7 @@
           <w:sz w:val="28"/>
           <w:szCs w:val="28"/>
         </w:rPr>
-        <w:t>Request lists</w:t>
+        <w:t>User details</w:t>
       </w:r>
     </w:p>
     <w:p>
@@ -14718,15 +15501,16 @@
       </w:pPr>
       <w:r>
         <w:rPr>
+          <w:noProof/>
           <w:sz w:val="28"/>
           <w:szCs w:val="28"/>
         </w:rPr>
         <w:lastRenderedPageBreak/>
         <w:drawing>
-          <wp:inline distT="0" distB="0" distL="0" distR="0" wp14:anchorId="0197469C" wp14:editId="237C855F">
-            <wp:extent cx="3314987" cy="4541914"/>
-            <wp:effectExtent l="0" t="0" r="0" b="0"/>
-            <wp:docPr id="26" name="Picture 26"/>
+          <wp:inline distT="0" distB="0" distL="0" distR="0" wp14:anchorId="338379F3" wp14:editId="55EA2662">
+            <wp:extent cx="2743438" cy="5197290"/>
+            <wp:effectExtent l="0" t="0" r="0" b="3810"/>
+            <wp:docPr id="25" name="Picture 25"/>
             <wp:cNvGraphicFramePr>
               <a:graphicFrameLocks xmlns:a="http://schemas.openxmlformats.org/drawingml/2006/main" noChangeAspect="1"/>
             </wp:cNvGraphicFramePr>
@@ -14746,7 +15530,7 @@
                   <pic:spPr>
                     <a:xfrm>
                       <a:off x="0" y="0"/>
-                      <a:ext cx="3314987" cy="4541914"/>
+                      <a:ext cx="2743438" cy="5197290"/>
                     </a:xfrm>
                     <a:prstGeom prst="rect">
                       <a:avLst/>
@@ -14764,19 +15548,221 @@
         <w:pStyle w:val="ListParagraph"/>
         <w:numPr>
           <w:ilvl w:val="0"/>
-          <w:numId w:val="43"/>
+          <w:numId w:val="34"/>
         </w:numPr>
-        <w:rPr>
-          <w:sz w:val="28"/>
-          <w:szCs w:val="28"/>
-        </w:rPr>
-      </w:pPr>
-      <w:r>
-        <w:rPr>
-          <w:sz w:val="28"/>
-          <w:szCs w:val="28"/>
-        </w:rPr>
-        <w:t>Request details</w:t>
+        <w:ind w:left="1418"/>
+        <w:rPr>
+          <w:sz w:val="28"/>
+          <w:szCs w:val="28"/>
+        </w:rPr>
+      </w:pPr>
+      <w:r>
+        <w:rPr>
+          <w:sz w:val="28"/>
+          <w:szCs w:val="28"/>
+        </w:rPr>
+        <w:t xml:space="preserve">Function trigger: the page will show up when user click to </w:t>
+      </w:r>
+      <w:r>
+        <w:rPr>
+          <w:sz w:val="28"/>
+          <w:szCs w:val="28"/>
+        </w:rPr>
+        <w:t xml:space="preserve">a user </w:t>
+      </w:r>
+      <w:r>
+        <w:rPr>
+          <w:sz w:val="28"/>
+          <w:szCs w:val="28"/>
+        </w:rPr>
+        <w:t xml:space="preserve">in the list on the page </w:t>
+      </w:r>
+      <w:r>
+        <w:rPr>
+          <w:sz w:val="28"/>
+          <w:szCs w:val="28"/>
+        </w:rPr>
+        <w:t>User</w:t>
+      </w:r>
+      <w:r>
+        <w:rPr>
+          <w:sz w:val="28"/>
+          <w:szCs w:val="28"/>
+        </w:rPr>
+        <w:t xml:space="preserve"> manager.</w:t>
+      </w:r>
+    </w:p>
+    <w:p>
+      <w:pPr>
+        <w:pStyle w:val="ListParagraph"/>
+        <w:numPr>
+          <w:ilvl w:val="0"/>
+          <w:numId w:val="34"/>
+        </w:numPr>
+        <w:ind w:left="1418"/>
+        <w:rPr>
+          <w:sz w:val="28"/>
+          <w:szCs w:val="28"/>
+        </w:rPr>
+      </w:pPr>
+      <w:r>
+        <w:rPr>
+          <w:sz w:val="28"/>
+          <w:szCs w:val="28"/>
+        </w:rPr>
+        <w:t xml:space="preserve">Function description: </w:t>
+      </w:r>
+    </w:p>
+    <w:p>
+      <w:pPr>
+        <w:pStyle w:val="ListParagraph"/>
+        <w:ind w:left="1418"/>
+        <w:rPr>
+          <w:sz w:val="28"/>
+          <w:szCs w:val="28"/>
+        </w:rPr>
+      </w:pPr>
+      <w:r>
+        <w:rPr>
+          <w:sz w:val="28"/>
+          <w:szCs w:val="28"/>
+        </w:rPr>
+        <w:t>+ Only admins have access to this function.</w:t>
+      </w:r>
+    </w:p>
+    <w:p>
+      <w:pPr>
+        <w:pStyle w:val="ListParagraph"/>
+        <w:ind w:left="1418"/>
+        <w:rPr>
+          <w:sz w:val="28"/>
+          <w:szCs w:val="28"/>
+        </w:rPr>
+      </w:pPr>
+      <w:r>
+        <w:rPr>
+          <w:sz w:val="28"/>
+          <w:szCs w:val="28"/>
+        </w:rPr>
+        <w:t xml:space="preserve">+ The purpose of this function is to show admin every detail of the </w:t>
+      </w:r>
+      <w:r>
+        <w:rPr>
+          <w:sz w:val="28"/>
+          <w:szCs w:val="28"/>
+        </w:rPr>
+        <w:t>user</w:t>
+      </w:r>
+      <w:r>
+        <w:rPr>
+          <w:sz w:val="28"/>
+          <w:szCs w:val="28"/>
+        </w:rPr>
+        <w:t xml:space="preserve"> he/she clicks.</w:t>
+      </w:r>
+    </w:p>
+    <w:p>
+      <w:pPr>
+        <w:pStyle w:val="ListParagraph"/>
+        <w:numPr>
+          <w:ilvl w:val="0"/>
+          <w:numId w:val="34"/>
+        </w:numPr>
+        <w:ind w:left="1418"/>
+        <w:rPr>
+          <w:sz w:val="28"/>
+          <w:szCs w:val="28"/>
+        </w:rPr>
+      </w:pPr>
+      <w:r>
+        <w:rPr>
+          <w:sz w:val="28"/>
+          <w:szCs w:val="28"/>
+        </w:rPr>
+        <w:t>Function detail:</w:t>
+      </w:r>
+    </w:p>
+    <w:p>
+      <w:pPr>
+        <w:pStyle w:val="ListParagraph"/>
+        <w:ind w:left="1418"/>
+        <w:rPr>
+          <w:sz w:val="28"/>
+          <w:szCs w:val="28"/>
+        </w:rPr>
+      </w:pPr>
+      <w:r>
+        <w:rPr>
+          <w:sz w:val="28"/>
+          <w:szCs w:val="28"/>
+        </w:rPr>
+        <w:t xml:space="preserve">+ In addition to </w:t>
+      </w:r>
+      <w:r>
+        <w:rPr>
+          <w:sz w:val="28"/>
+          <w:szCs w:val="28"/>
+        </w:rPr>
+        <w:t>user’s</w:t>
+      </w:r>
+      <w:r>
+        <w:rPr>
+          <w:sz w:val="28"/>
+          <w:szCs w:val="28"/>
+        </w:rPr>
+        <w:t xml:space="preserve"> information, admin can view how much money </w:t>
+      </w:r>
+      <w:r>
+        <w:rPr>
+          <w:sz w:val="28"/>
+          <w:szCs w:val="28"/>
+        </w:rPr>
+        <w:t>that user</w:t>
+      </w:r>
+      <w:r>
+        <w:rPr>
+          <w:sz w:val="28"/>
+          <w:szCs w:val="28"/>
+        </w:rPr>
+        <w:t xml:space="preserve"> has made</w:t>
+      </w:r>
+      <w:r>
+        <w:rPr>
+          <w:sz w:val="28"/>
+          <w:szCs w:val="28"/>
+        </w:rPr>
+        <w:t>.</w:t>
+      </w:r>
+    </w:p>
+    <w:p>
+      <w:pPr>
+        <w:pStyle w:val="ListParagraph"/>
+        <w:ind w:left="1418"/>
+        <w:rPr>
+          <w:sz w:val="28"/>
+          <w:szCs w:val="28"/>
+        </w:rPr>
+      </w:pPr>
+      <w:r>
+        <w:rPr>
+          <w:sz w:val="28"/>
+          <w:szCs w:val="28"/>
+        </w:rPr>
+        <w:t xml:space="preserve">+ Admin can also </w:t>
+      </w:r>
+      <w:r>
+        <w:rPr>
+          <w:sz w:val="28"/>
+          <w:szCs w:val="28"/>
+        </w:rPr>
+        <w:t xml:space="preserve">view all games that </w:t>
+      </w:r>
+      <w:r>
+        <w:rPr>
+          <w:sz w:val="28"/>
+          <w:szCs w:val="28"/>
+        </w:rPr>
+        <w:t>the user bought or upload.</w:t>
       </w:r>
     </w:p>
     <w:p>
@@ -14796,68 +15782,7 @@
           <w:sz w:val="28"/>
           <w:szCs w:val="28"/>
         </w:rPr>
-        <w:t>Response request</w:t>
-      </w:r>
-    </w:p>
-    <w:p>
-      <w:pPr>
-        <w:pStyle w:val="ListParagraph"/>
-        <w:numPr>
-          <w:ilvl w:val="0"/>
-          <w:numId w:val="43"/>
-        </w:numPr>
-        <w:rPr>
-          <w:sz w:val="28"/>
-          <w:szCs w:val="28"/>
-        </w:rPr>
-      </w:pPr>
-      <w:r>
-        <w:rPr>
-          <w:sz w:val="28"/>
-          <w:szCs w:val="28"/>
-        </w:rPr>
-        <w:t>Website manager</w:t>
-      </w:r>
-    </w:p>
-    <w:p>
-      <w:pPr>
-        <w:pStyle w:val="ListParagraph"/>
-        <w:numPr>
-          <w:ilvl w:val="0"/>
-          <w:numId w:val="40"/>
-        </w:numPr>
-        <w:ind w:left="851" w:hanging="425"/>
-        <w:rPr>
-          <w:sz w:val="28"/>
-          <w:szCs w:val="28"/>
-        </w:rPr>
-      </w:pPr>
-      <w:r>
-        <w:rPr>
-          <w:sz w:val="28"/>
-          <w:szCs w:val="28"/>
-        </w:rPr>
-        <w:t>User feature</w:t>
-      </w:r>
-    </w:p>
-    <w:p>
-      <w:pPr>
-        <w:pStyle w:val="ListParagraph"/>
-        <w:numPr>
-          <w:ilvl w:val="0"/>
-          <w:numId w:val="44"/>
-        </w:numPr>
-        <w:rPr>
-          <w:sz w:val="28"/>
-          <w:szCs w:val="28"/>
-        </w:rPr>
-      </w:pPr>
-      <w:r>
-        <w:rPr>
-          <w:sz w:val="28"/>
-          <w:szCs w:val="28"/>
-        </w:rPr>
-        <w:t>User profile</w:t>
+        <w:t>Request lists</w:t>
       </w:r>
     </w:p>
     <w:p>
@@ -14877,10 +15802,10 @@
         </w:rPr>
         <w:lastRenderedPageBreak/>
         <w:drawing>
-          <wp:inline distT="0" distB="0" distL="0" distR="0" wp14:anchorId="2EC8370B" wp14:editId="51F4615B">
-            <wp:extent cx="3726503" cy="4900085"/>
-            <wp:effectExtent l="0" t="0" r="7620" b="0"/>
-            <wp:docPr id="18" name="Picture 18"/>
+          <wp:inline distT="0" distB="0" distL="0" distR="0" wp14:anchorId="0197469C" wp14:editId="237C855F">
+            <wp:extent cx="3314987" cy="4541914"/>
+            <wp:effectExtent l="0" t="0" r="0" b="0"/>
+            <wp:docPr id="26" name="Picture 26"/>
             <wp:cNvGraphicFramePr>
               <a:graphicFrameLocks xmlns:a="http://schemas.openxmlformats.org/drawingml/2006/main" noChangeAspect="1"/>
             </wp:cNvGraphicFramePr>
@@ -14900,7 +15825,7 @@
                   <pic:spPr>
                     <a:xfrm>
                       <a:off x="0" y="0"/>
-                      <a:ext cx="3726503" cy="4900085"/>
+                      <a:ext cx="3314987" cy="4541914"/>
                     </a:xfrm>
                     <a:prstGeom prst="rect">
                       <a:avLst/>
@@ -14931,7 +15856,21 @@
           <w:sz w:val="28"/>
           <w:szCs w:val="28"/>
         </w:rPr>
-        <w:t>Function trigger: the page will show up when user click his/her avatar on the header of some pages.</w:t>
+        <w:t>Function trigger: the page will show up when user click “</w:t>
+      </w:r>
+      <w:r>
+        <w:rPr>
+          <w:sz w:val="28"/>
+          <w:szCs w:val="28"/>
+        </w:rPr>
+        <w:t>Request</w:t>
+      </w:r>
+      <w:r>
+        <w:rPr>
+          <w:sz w:val="28"/>
+          <w:szCs w:val="28"/>
+        </w:rPr>
+        <w:t xml:space="preserve"> manager” in the page Main Dashboard.</w:t>
       </w:r>
     </w:p>
     <w:p>
@@ -14969,49 +15908,7 @@
           <w:sz w:val="28"/>
           <w:szCs w:val="28"/>
         </w:rPr>
-        <w:t xml:space="preserve">+ Only </w:t>
-      </w:r>
-      <w:r>
-        <w:rPr>
-          <w:sz w:val="28"/>
-          <w:szCs w:val="28"/>
-        </w:rPr>
-        <w:t xml:space="preserve">registered </w:t>
-      </w:r>
-      <w:r>
-        <w:rPr>
-          <w:sz w:val="28"/>
-          <w:szCs w:val="28"/>
-        </w:rPr>
-        <w:t>user</w:t>
-      </w:r>
-      <w:r>
-        <w:rPr>
-          <w:sz w:val="28"/>
-          <w:szCs w:val="28"/>
-        </w:rPr>
-        <w:t>s</w:t>
-      </w:r>
-      <w:r>
-        <w:rPr>
-          <w:sz w:val="28"/>
-          <w:szCs w:val="28"/>
-        </w:rPr>
-        <w:t xml:space="preserve"> ha</w:t>
-      </w:r>
-      <w:r>
-        <w:rPr>
-          <w:sz w:val="28"/>
-          <w:szCs w:val="28"/>
-        </w:rPr>
-        <w:t>ve</w:t>
-      </w:r>
-      <w:r>
-        <w:rPr>
-          <w:sz w:val="28"/>
-          <w:szCs w:val="28"/>
-        </w:rPr>
-        <w:t xml:space="preserve"> access to this function.</w:t>
+        <w:t>+ Only admins have access to this function.</w:t>
       </w:r>
     </w:p>
     <w:p>
@@ -15028,14 +15925,21 @@
           <w:sz w:val="28"/>
           <w:szCs w:val="28"/>
         </w:rPr>
-        <w:t>+ The purpose of this function is to show user</w:t>
-      </w:r>
-      <w:r>
-        <w:rPr>
-          <w:sz w:val="28"/>
-          <w:szCs w:val="28"/>
-        </w:rPr>
-        <w:t>s their own detail information and the most recent purchase.</w:t>
+        <w:t xml:space="preserve">+ The purpose of this function is to show admin all </w:t>
+      </w:r>
+      <w:r>
+        <w:rPr>
+          <w:sz w:val="28"/>
+          <w:szCs w:val="28"/>
+        </w:rPr>
+        <w:t>request</w:t>
+      </w:r>
+      <w:r>
+        <w:rPr>
+          <w:sz w:val="28"/>
+          <w:szCs w:val="28"/>
+        </w:rPr>
+        <w:t>.</w:t>
       </w:r>
     </w:p>
     <w:p>
@@ -15073,14 +15977,21 @@
           <w:sz w:val="28"/>
           <w:szCs w:val="28"/>
         </w:rPr>
-        <w:t xml:space="preserve">+ Show </w:t>
-      </w:r>
-      <w:r>
-        <w:rPr>
-          <w:sz w:val="28"/>
-          <w:szCs w:val="28"/>
-        </w:rPr>
-        <w:t>detail information of the user’s account.</w:t>
+        <w:t xml:space="preserve">+ Show admin all </w:t>
+      </w:r>
+      <w:r>
+        <w:rPr>
+          <w:sz w:val="28"/>
+          <w:szCs w:val="28"/>
+        </w:rPr>
+        <w:t>requests</w:t>
+      </w:r>
+      <w:r>
+        <w:rPr>
+          <w:sz w:val="28"/>
+          <w:szCs w:val="28"/>
+        </w:rPr>
+        <w:t>.</w:t>
       </w:r>
     </w:p>
     <w:p>
@@ -15097,7 +16008,66 @@
           <w:sz w:val="28"/>
           <w:szCs w:val="28"/>
         </w:rPr>
-        <w:t>+ Link to some other functions: Edit profile, Change password, View transaction history and view all recent purchases.</w:t>
+        <w:t xml:space="preserve">+ Admin can choose to sort list </w:t>
+      </w:r>
+      <w:r>
+        <w:rPr>
+          <w:sz w:val="28"/>
+          <w:szCs w:val="28"/>
+        </w:rPr>
+        <w:t>request</w:t>
+      </w:r>
+      <w:r>
+        <w:rPr>
+          <w:sz w:val="28"/>
+          <w:szCs w:val="28"/>
+        </w:rPr>
+        <w:t xml:space="preserve"> by </w:t>
+      </w:r>
+      <w:r>
+        <w:rPr>
+          <w:sz w:val="28"/>
+          <w:szCs w:val="28"/>
+        </w:rPr>
+        <w:t>date</w:t>
+      </w:r>
+      <w:r>
+        <w:rPr>
+          <w:sz w:val="28"/>
+          <w:szCs w:val="28"/>
+        </w:rPr>
+        <w:t>.</w:t>
+      </w:r>
+    </w:p>
+    <w:p>
+      <w:pPr>
+        <w:pStyle w:val="ListParagraph"/>
+        <w:ind w:left="1418"/>
+        <w:rPr>
+          <w:sz w:val="28"/>
+          <w:szCs w:val="28"/>
+        </w:rPr>
+      </w:pPr>
+      <w:r>
+        <w:rPr>
+          <w:sz w:val="28"/>
+          <w:szCs w:val="28"/>
+        </w:rPr>
+        <w:t xml:space="preserve">+ Admin can also </w:t>
+      </w:r>
+      <w:r>
+        <w:rPr>
+          <w:sz w:val="28"/>
+          <w:szCs w:val="28"/>
+        </w:rPr>
+        <w:t>filter the list by the status of the request (rejected, approved, waiting)</w:t>
+      </w:r>
+      <w:r>
+        <w:rPr>
+          <w:sz w:val="28"/>
+          <w:szCs w:val="28"/>
+        </w:rPr>
+        <w:t>.</w:t>
       </w:r>
     </w:p>
     <w:p>
@@ -15105,7 +16075,7 @@
         <w:pStyle w:val="ListParagraph"/>
         <w:numPr>
           <w:ilvl w:val="0"/>
-          <w:numId w:val="44"/>
+          <w:numId w:val="43"/>
         </w:numPr>
         <w:rPr>
           <w:sz w:val="28"/>
@@ -15117,7 +16087,7 @@
           <w:sz w:val="28"/>
           <w:szCs w:val="28"/>
         </w:rPr>
-        <w:t>Edit profile</w:t>
+        <w:t>Request details</w:t>
       </w:r>
     </w:p>
     <w:p>
@@ -15131,16 +16101,15 @@
       </w:pPr>
       <w:r>
         <w:rPr>
-          <w:noProof/>
           <w:sz w:val="28"/>
           <w:szCs w:val="28"/>
         </w:rPr>
         <w:lastRenderedPageBreak/>
         <w:drawing>
-          <wp:inline distT="0" distB="0" distL="0" distR="0" wp14:anchorId="0EDB50B9" wp14:editId="0EB49137">
-            <wp:extent cx="5547841" cy="4351397"/>
+          <wp:inline distT="0" distB="0" distL="0" distR="0" wp14:anchorId="08A94B44" wp14:editId="61B934DC">
+            <wp:extent cx="2743438" cy="4671465"/>
             <wp:effectExtent l="0" t="0" r="0" b="0"/>
-            <wp:docPr id="22" name="Picture 22"/>
+            <wp:docPr id="29" name="Picture 29"/>
             <wp:cNvGraphicFramePr>
               <a:graphicFrameLocks xmlns:a="http://schemas.openxmlformats.org/drawingml/2006/main" noChangeAspect="1"/>
             </wp:cNvGraphicFramePr>
@@ -15160,7 +16129,7 @@
                   <pic:spPr>
                     <a:xfrm>
                       <a:off x="0" y="0"/>
-                      <a:ext cx="5547841" cy="4351397"/>
+                      <a:ext cx="2743438" cy="4671465"/>
                     </a:xfrm>
                     <a:prstGeom prst="rect">
                       <a:avLst/>
@@ -15191,63 +16160,35 @@
           <w:sz w:val="28"/>
           <w:szCs w:val="28"/>
         </w:rPr>
-        <w:t>Function trigger: the page will show up when user click “</w:t>
-      </w:r>
-      <w:r>
-        <w:rPr>
-          <w:sz w:val="28"/>
-          <w:szCs w:val="28"/>
-        </w:rPr>
-        <w:t>Edit profile</w:t>
-      </w:r>
-      <w:r>
-        <w:rPr>
-          <w:sz w:val="28"/>
-          <w:szCs w:val="28"/>
-        </w:rPr>
-        <w:t xml:space="preserve">” </w:t>
-      </w:r>
-      <w:r>
-        <w:rPr>
-          <w:sz w:val="28"/>
-          <w:szCs w:val="28"/>
-        </w:rPr>
-        <w:t>in</w:t>
-      </w:r>
-      <w:r>
-        <w:rPr>
-          <w:sz w:val="28"/>
-          <w:szCs w:val="28"/>
-        </w:rPr>
-        <w:t xml:space="preserve"> the </w:t>
-      </w:r>
-      <w:r>
-        <w:rPr>
-          <w:sz w:val="28"/>
-          <w:szCs w:val="28"/>
-        </w:rPr>
-        <w:t>page</w:t>
-      </w:r>
-      <w:r>
-        <w:rPr>
-          <w:sz w:val="28"/>
-          <w:szCs w:val="28"/>
-        </w:rPr>
-        <w:t xml:space="preserve"> </w:t>
-      </w:r>
-      <w:r>
-        <w:rPr>
-          <w:sz w:val="28"/>
-          <w:szCs w:val="28"/>
-        </w:rPr>
-        <w:t>User profile</w:t>
-      </w:r>
-      <w:r>
-        <w:rPr>
-          <w:sz w:val="28"/>
-          <w:szCs w:val="28"/>
-        </w:rPr>
-        <w:t>.</w:t>
+        <w:t xml:space="preserve">Function trigger: the page will show up when user click to a </w:t>
+      </w:r>
+      <w:r>
+        <w:rPr>
+          <w:sz w:val="28"/>
+          <w:szCs w:val="28"/>
+        </w:rPr>
+        <w:t>request</w:t>
+      </w:r>
+      <w:r>
+        <w:rPr>
+          <w:sz w:val="28"/>
+          <w:szCs w:val="28"/>
+        </w:rPr>
+        <w:t xml:space="preserve"> in the list on the page </w:t>
+      </w:r>
+      <w:r>
+        <w:rPr>
+          <w:sz w:val="28"/>
+          <w:szCs w:val="28"/>
+        </w:rPr>
+        <w:t>Request</w:t>
+      </w:r>
+      <w:r>
+        <w:rPr>
+          <w:sz w:val="28"/>
+          <w:szCs w:val="28"/>
+        </w:rPr>
+        <w:t xml:space="preserve"> manager.</w:t>
       </w:r>
     </w:p>
     <w:p>
@@ -15285,35 +16226,7 @@
           <w:sz w:val="28"/>
           <w:szCs w:val="28"/>
         </w:rPr>
-        <w:t xml:space="preserve">+ </w:t>
-      </w:r>
-      <w:r>
-        <w:rPr>
-          <w:sz w:val="28"/>
-          <w:szCs w:val="28"/>
-        </w:rPr>
-        <w:t>Only registered users</w:t>
-      </w:r>
-      <w:r>
-        <w:rPr>
-          <w:sz w:val="28"/>
-          <w:szCs w:val="28"/>
-        </w:rPr>
-        <w:t xml:space="preserve"> ha</w:t>
-      </w:r>
-      <w:r>
-        <w:rPr>
-          <w:sz w:val="28"/>
-          <w:szCs w:val="28"/>
-        </w:rPr>
-        <w:t>ve</w:t>
-      </w:r>
-      <w:r>
-        <w:rPr>
-          <w:sz w:val="28"/>
-          <w:szCs w:val="28"/>
-        </w:rPr>
-        <w:t xml:space="preserve"> access to this function.</w:t>
+        <w:t>+ Only admins have access to this function.</w:t>
       </w:r>
     </w:p>
     <w:p>
@@ -15330,14 +16243,21 @@
           <w:sz w:val="28"/>
           <w:szCs w:val="28"/>
         </w:rPr>
-        <w:t xml:space="preserve">+ The purpose of this function </w:t>
-      </w:r>
-      <w:r>
-        <w:rPr>
-          <w:sz w:val="28"/>
-          <w:szCs w:val="28"/>
-        </w:rPr>
-        <w:t>is for users to change their account’s profile.</w:t>
+        <w:t xml:space="preserve">+ The purpose of this function is to show admin every detail of the </w:t>
+      </w:r>
+      <w:r>
+        <w:rPr>
+          <w:sz w:val="28"/>
+          <w:szCs w:val="28"/>
+        </w:rPr>
+        <w:t>request</w:t>
+      </w:r>
+      <w:r>
+        <w:rPr>
+          <w:sz w:val="28"/>
+          <w:szCs w:val="28"/>
+        </w:rPr>
+        <w:t xml:space="preserve"> he/she clicks.</w:t>
       </w:r>
     </w:p>
     <w:p>
@@ -15375,14 +16295,31 @@
           <w:sz w:val="28"/>
           <w:szCs w:val="28"/>
         </w:rPr>
-        <w:t xml:space="preserve">+ </w:t>
-      </w:r>
-      <w:r>
-        <w:rPr>
-          <w:sz w:val="28"/>
-          <w:szCs w:val="28"/>
-        </w:rPr>
-        <w:t>Enable user to change their account’s avatar, country and email. If user don’t want to update Email for instance, he/she doesn’t have to fill that property. After clicking the button “Save”, user’s profile will be changed according to what user entered.</w:t>
+        <w:t>+</w:t>
+      </w:r>
+      <w:r>
+        <w:rPr>
+          <w:sz w:val="28"/>
+          <w:szCs w:val="28"/>
+        </w:rPr>
+        <w:t xml:space="preserve"> Admin can view every detail of the request.</w:t>
+      </w:r>
+    </w:p>
+    <w:p>
+      <w:pPr>
+        <w:pStyle w:val="ListParagraph"/>
+        <w:ind w:left="1418"/>
+        <w:rPr>
+          <w:sz w:val="28"/>
+          <w:szCs w:val="28"/>
+        </w:rPr>
+      </w:pPr>
+      <w:r>
+        <w:rPr>
+          <w:sz w:val="28"/>
+          <w:szCs w:val="28"/>
+        </w:rPr>
+        <w:t>+ Admin can approve or reject the request, they can also response to the request.</w:t>
       </w:r>
     </w:p>
     <w:p>
@@ -15390,7 +16327,7 @@
         <w:pStyle w:val="ListParagraph"/>
         <w:numPr>
           <w:ilvl w:val="0"/>
-          <w:numId w:val="44"/>
+          <w:numId w:val="43"/>
         </w:numPr>
         <w:rPr>
           <w:sz w:val="28"/>
@@ -15402,7 +16339,7 @@
           <w:sz w:val="28"/>
           <w:szCs w:val="28"/>
         </w:rPr>
-        <w:t>Change password</w:t>
+        <w:t>Response request</w:t>
       </w:r>
     </w:p>
     <w:p>
@@ -15416,16 +16353,15 @@
       </w:pPr>
       <w:r>
         <w:rPr>
-          <w:noProof/>
           <w:sz w:val="28"/>
           <w:szCs w:val="28"/>
         </w:rPr>
         <w:lastRenderedPageBreak/>
         <w:drawing>
-          <wp:inline distT="0" distB="0" distL="0" distR="0" wp14:anchorId="4DF21341" wp14:editId="72DBC50A">
-            <wp:extent cx="4751368" cy="3794760"/>
-            <wp:effectExtent l="0" t="0" r="0" b="0"/>
-            <wp:docPr id="19" name="Picture 19"/>
+          <wp:inline distT="0" distB="0" distL="0" distR="0" wp14:anchorId="004F0AAA" wp14:editId="7358C27E">
+            <wp:extent cx="3993226" cy="4023709"/>
+            <wp:effectExtent l="0" t="0" r="7620" b="0"/>
+            <wp:docPr id="30" name="Picture 30"/>
             <wp:cNvGraphicFramePr>
               <a:graphicFrameLocks xmlns:a="http://schemas.openxmlformats.org/drawingml/2006/main" noChangeAspect="1"/>
             </wp:cNvGraphicFramePr>
@@ -15445,7 +16381,7 @@
                   <pic:spPr>
                     <a:xfrm>
                       <a:off x="0" y="0"/>
-                      <a:ext cx="4770997" cy="3810437"/>
+                      <a:ext cx="3993226" cy="4023709"/>
                     </a:xfrm>
                     <a:prstGeom prst="rect">
                       <a:avLst/>
@@ -15483,21 +16419,21 @@
           <w:sz w:val="28"/>
           <w:szCs w:val="28"/>
         </w:rPr>
-        <w:t>Change password</w:t>
-      </w:r>
-      <w:r>
-        <w:rPr>
-          <w:sz w:val="28"/>
-          <w:szCs w:val="28"/>
-        </w:rPr>
-        <w:t xml:space="preserve">” </w:t>
-      </w:r>
-      <w:r>
-        <w:rPr>
-          <w:sz w:val="28"/>
-          <w:szCs w:val="28"/>
-        </w:rPr>
-        <w:t>in the page User profile</w:t>
+        <w:t>Response</w:t>
+      </w:r>
+      <w:r>
+        <w:rPr>
+          <w:sz w:val="28"/>
+          <w:szCs w:val="28"/>
+        </w:rPr>
+        <w:t>”</w:t>
+      </w:r>
+      <w:r>
+        <w:rPr>
+          <w:sz w:val="28"/>
+          <w:szCs w:val="28"/>
+        </w:rPr>
+        <w:t xml:space="preserve"> button in the page Request details</w:t>
       </w:r>
       <w:r>
         <w:rPr>
@@ -15549,14 +16485,14 @@
           <w:sz w:val="28"/>
           <w:szCs w:val="28"/>
         </w:rPr>
-        <w:t xml:space="preserve">Only registered users </w:t>
-      </w:r>
-      <w:r>
-        <w:rPr>
-          <w:sz w:val="28"/>
-          <w:szCs w:val="28"/>
-        </w:rPr>
-        <w:t>have access to this function.</w:t>
+        <w:t>Only admins</w:t>
+      </w:r>
+      <w:r>
+        <w:rPr>
+          <w:sz w:val="28"/>
+          <w:szCs w:val="28"/>
+        </w:rPr>
+        <w:t xml:space="preserve"> have access to this function.</w:t>
       </w:r>
     </w:p>
     <w:p>
@@ -15580,7 +16516,7 @@
           <w:sz w:val="28"/>
           <w:szCs w:val="28"/>
         </w:rPr>
-        <w:t xml:space="preserve"> for users to change their password</w:t>
+        <w:t xml:space="preserve"> for admin to send response to the user’s request</w:t>
       </w:r>
       <w:r>
         <w:rPr>
@@ -15632,45 +16568,14 @@
           <w:sz w:val="28"/>
           <w:szCs w:val="28"/>
         </w:rPr>
-        <w:t>Should users enter correctly, they can click button “Change” and the account’s password will be changed.</w:t>
-      </w:r>
-    </w:p>
-    <w:p>
-      <w:pPr>
-        <w:pStyle w:val="ListParagraph"/>
-        <w:ind w:left="1418"/>
-        <w:rPr>
-          <w:sz w:val="28"/>
-          <w:szCs w:val="28"/>
-        </w:rPr>
-      </w:pPr>
-      <w:r>
-        <w:rPr>
-          <w:sz w:val="28"/>
-          <w:szCs w:val="28"/>
-        </w:rPr>
-        <w:t>+ Should users enter incorrectly(</w:t>
-      </w:r>
-      <w:r>
-        <w:rPr>
-          <w:sz w:val="28"/>
-          <w:szCs w:val="28"/>
-        </w:rPr>
-        <w:t>null or different new password</w:t>
-      </w:r>
-      <w:r>
-        <w:rPr>
-          <w:sz w:val="28"/>
-          <w:szCs w:val="28"/>
-        </w:rPr>
-        <w:t>)</w:t>
-      </w:r>
-      <w:r>
-        <w:rPr>
-          <w:sz w:val="28"/>
-          <w:szCs w:val="28"/>
-        </w:rPr>
-        <w:t>, the system will pop up notification and let user try again.</w:t>
+        <w:t xml:space="preserve">Admin can input text in the form and </w:t>
+      </w:r>
+      <w:r>
+        <w:rPr>
+          <w:sz w:val="28"/>
+          <w:szCs w:val="28"/>
+        </w:rPr>
+        <w:t>click to the button “Send” to send the response to the user’s request.</w:t>
       </w:r>
     </w:p>
     <w:p>
@@ -15678,7 +16583,7 @@
         <w:pStyle w:val="ListParagraph"/>
         <w:numPr>
           <w:ilvl w:val="0"/>
-          <w:numId w:val="44"/>
+          <w:numId w:val="43"/>
         </w:numPr>
         <w:rPr>
           <w:sz w:val="28"/>
@@ -15690,7 +16595,7 @@
           <w:sz w:val="28"/>
           <w:szCs w:val="28"/>
         </w:rPr>
-        <w:t>Transaction history</w:t>
+        <w:t>Website manager</w:t>
       </w:r>
     </w:p>
     <w:p>
@@ -15704,16 +16609,15 @@
       </w:pPr>
       <w:r>
         <w:rPr>
-          <w:noProof/>
           <w:sz w:val="28"/>
           <w:szCs w:val="28"/>
         </w:rPr>
         <w:lastRenderedPageBreak/>
         <w:drawing>
-          <wp:inline distT="0" distB="0" distL="0" distR="0" wp14:anchorId="2F35E96D" wp14:editId="4248D4E3">
-            <wp:extent cx="4107536" cy="5121084"/>
-            <wp:effectExtent l="0" t="0" r="7620" b="3810"/>
-            <wp:docPr id="14" name="Picture 14"/>
+          <wp:inline distT="0" distB="0" distL="0" distR="0" wp14:anchorId="04068AB9" wp14:editId="0A048F36">
+            <wp:extent cx="3452159" cy="3444538"/>
+            <wp:effectExtent l="0" t="0" r="0" b="3810"/>
+            <wp:docPr id="31" name="Picture 31"/>
             <wp:cNvGraphicFramePr>
               <a:graphicFrameLocks xmlns:a="http://schemas.openxmlformats.org/drawingml/2006/main" noChangeAspect="1"/>
             </wp:cNvGraphicFramePr>
@@ -15733,7 +16637,7 @@
                   <pic:spPr>
                     <a:xfrm>
                       <a:off x="0" y="0"/>
-                      <a:ext cx="4107536" cy="5121084"/>
+                      <a:ext cx="3452159" cy="3444538"/>
                     </a:xfrm>
                     <a:prstGeom prst="rect">
                       <a:avLst/>
@@ -15771,21 +16675,21 @@
           <w:sz w:val="28"/>
           <w:szCs w:val="28"/>
         </w:rPr>
-        <w:t>Transaction history</w:t>
-      </w:r>
-      <w:r>
-        <w:rPr>
-          <w:sz w:val="28"/>
-          <w:szCs w:val="28"/>
-        </w:rPr>
-        <w:t xml:space="preserve">” </w:t>
-      </w:r>
-      <w:r>
-        <w:rPr>
-          <w:sz w:val="28"/>
-          <w:szCs w:val="28"/>
-        </w:rPr>
-        <w:t>in the page User profile</w:t>
+        <w:t>Website manager</w:t>
+      </w:r>
+      <w:r>
+        <w:rPr>
+          <w:sz w:val="28"/>
+          <w:szCs w:val="28"/>
+        </w:rPr>
+        <w:t xml:space="preserve">” on the </w:t>
+      </w:r>
+      <w:r>
+        <w:rPr>
+          <w:sz w:val="28"/>
+          <w:szCs w:val="28"/>
+        </w:rPr>
+        <w:t>page Main dashboard</w:t>
       </w:r>
       <w:r>
         <w:rPr>
@@ -15837,7 +16741,7 @@
           <w:sz w:val="28"/>
           <w:szCs w:val="28"/>
         </w:rPr>
-        <w:t>Only registered users</w:t>
+        <w:t>Only admins</w:t>
       </w:r>
       <w:r>
         <w:rPr>
@@ -15861,21 +16765,14 @@
           <w:sz w:val="28"/>
           <w:szCs w:val="28"/>
         </w:rPr>
-        <w:t>+ The purpose of this function is to show</w:t>
-      </w:r>
-      <w:r>
-        <w:rPr>
-          <w:sz w:val="28"/>
-          <w:szCs w:val="28"/>
-        </w:rPr>
-        <w:t xml:space="preserve"> user their account’s transaction history</w:t>
-      </w:r>
-      <w:r>
-        <w:rPr>
-          <w:sz w:val="28"/>
-          <w:szCs w:val="28"/>
-        </w:rPr>
-        <w:t>.</w:t>
+        <w:t xml:space="preserve">+ The purpose of this function is </w:t>
+      </w:r>
+      <w:r>
+        <w:rPr>
+          <w:sz w:val="28"/>
+          <w:szCs w:val="28"/>
+        </w:rPr>
+        <w:t>for the admin to control and overview the web.</w:t>
       </w:r>
     </w:p>
     <w:p>
@@ -15913,48 +16810,35 @@
           <w:sz w:val="28"/>
           <w:szCs w:val="28"/>
         </w:rPr>
-        <w:t xml:space="preserve">+ </w:t>
-      </w:r>
-      <w:r>
-        <w:rPr>
-          <w:sz w:val="28"/>
-          <w:szCs w:val="28"/>
-        </w:rPr>
-        <w:t>User can sort the history by money or by date.</w:t>
+        <w:t>+</w:t>
+      </w:r>
+      <w:r>
+        <w:rPr>
+          <w:sz w:val="28"/>
+          <w:szCs w:val="28"/>
+        </w:rPr>
+        <w:t xml:space="preserve"> Will be updated soon.</w:t>
       </w:r>
     </w:p>
     <w:p>
       <w:pPr>
         <w:pStyle w:val="ListParagraph"/>
-        <w:ind w:left="1418"/>
-        <w:rPr>
-          <w:sz w:val="28"/>
-          <w:szCs w:val="28"/>
-        </w:rPr>
-      </w:pPr>
-      <w:r>
-        <w:rPr>
-          <w:sz w:val="28"/>
-          <w:szCs w:val="28"/>
-        </w:rPr>
-        <w:t>+ User can filter the history by addition or subtraction.</w:t>
-      </w:r>
-    </w:p>
-    <w:p>
-      <w:pPr>
-        <w:pStyle w:val="ListParagraph"/>
-        <w:ind w:left="1418"/>
-        <w:rPr>
-          <w:sz w:val="28"/>
-          <w:szCs w:val="28"/>
-        </w:rPr>
-      </w:pPr>
-      <w:r>
-        <w:rPr>
-          <w:sz w:val="28"/>
-          <w:szCs w:val="28"/>
-        </w:rPr>
-        <w:t>+ User can view the payment method, the money and the date when the transaction was executed.</w:t>
+        <w:numPr>
+          <w:ilvl w:val="0"/>
+          <w:numId w:val="40"/>
+        </w:numPr>
+        <w:ind w:left="851" w:hanging="425"/>
+        <w:rPr>
+          <w:sz w:val="28"/>
+          <w:szCs w:val="28"/>
+        </w:rPr>
+      </w:pPr>
+      <w:r>
+        <w:rPr>
+          <w:sz w:val="28"/>
+          <w:szCs w:val="28"/>
+        </w:rPr>
+        <w:t>User feature</w:t>
       </w:r>
     </w:p>
     <w:p>
@@ -15974,7 +16858,7 @@
           <w:sz w:val="28"/>
           <w:szCs w:val="28"/>
         </w:rPr>
-        <w:t>Payment</w:t>
+        <w:t>User profile</w:t>
       </w:r>
     </w:p>
     <w:p>
@@ -15994,10 +16878,10 @@
         </w:rPr>
         <w:lastRenderedPageBreak/>
         <w:drawing>
-          <wp:inline distT="0" distB="0" distL="0" distR="0" wp14:anchorId="7385B022" wp14:editId="6AC2F991">
-            <wp:extent cx="5296359" cy="4259949"/>
-            <wp:effectExtent l="0" t="0" r="0" b="7620"/>
-            <wp:docPr id="4" name="Picture 4"/>
+          <wp:inline distT="0" distB="0" distL="0" distR="0" wp14:anchorId="2EC8370B" wp14:editId="51F4615B">
+            <wp:extent cx="3726503" cy="4900085"/>
+            <wp:effectExtent l="0" t="0" r="7620" b="0"/>
+            <wp:docPr id="18" name="Picture 18"/>
             <wp:cNvGraphicFramePr>
               <a:graphicFrameLocks xmlns:a="http://schemas.openxmlformats.org/drawingml/2006/main" noChangeAspect="1"/>
             </wp:cNvGraphicFramePr>
@@ -16017,7 +16901,7 @@
                   <pic:spPr>
                     <a:xfrm>
                       <a:off x="0" y="0"/>
-                      <a:ext cx="5296359" cy="4259949"/>
+                      <a:ext cx="3726503" cy="4900085"/>
                     </a:xfrm>
                     <a:prstGeom prst="rect">
                       <a:avLst/>
@@ -16048,35 +16932,7 @@
           <w:sz w:val="28"/>
           <w:szCs w:val="28"/>
         </w:rPr>
-        <w:t>Function trigger: the page will show up when user click “</w:t>
-      </w:r>
-      <w:r>
-        <w:rPr>
-          <w:sz w:val="28"/>
-          <w:szCs w:val="28"/>
-        </w:rPr>
-        <w:t>Deposit</w:t>
-      </w:r>
-      <w:r>
-        <w:rPr>
-          <w:sz w:val="28"/>
-          <w:szCs w:val="28"/>
-        </w:rPr>
-        <w:t xml:space="preserve">” </w:t>
-      </w:r>
-      <w:r>
-        <w:rPr>
-          <w:sz w:val="28"/>
-          <w:szCs w:val="28"/>
-        </w:rPr>
-        <w:t>in the home page</w:t>
-      </w:r>
-      <w:r>
-        <w:rPr>
-          <w:sz w:val="28"/>
-          <w:szCs w:val="28"/>
-        </w:rPr>
-        <w:t>.</w:t>
+        <w:t>Function trigger: the page will show up when user click his/her avatar on the header of some pages.</w:t>
       </w:r>
     </w:p>
     <w:p>
@@ -16114,21 +16970,49 @@
           <w:sz w:val="28"/>
           <w:szCs w:val="28"/>
         </w:rPr>
-        <w:t xml:space="preserve">+ </w:t>
-      </w:r>
-      <w:r>
-        <w:rPr>
-          <w:sz w:val="28"/>
-          <w:szCs w:val="28"/>
-        </w:rPr>
-        <w:t xml:space="preserve">Only registered users </w:t>
-      </w:r>
-      <w:r>
-        <w:rPr>
-          <w:sz w:val="28"/>
-          <w:szCs w:val="28"/>
-        </w:rPr>
-        <w:t>have access to this function.</w:t>
+        <w:t xml:space="preserve">+ Only </w:t>
+      </w:r>
+      <w:r>
+        <w:rPr>
+          <w:sz w:val="28"/>
+          <w:szCs w:val="28"/>
+        </w:rPr>
+        <w:t xml:space="preserve">registered </w:t>
+      </w:r>
+      <w:r>
+        <w:rPr>
+          <w:sz w:val="28"/>
+          <w:szCs w:val="28"/>
+        </w:rPr>
+        <w:t>user</w:t>
+      </w:r>
+      <w:r>
+        <w:rPr>
+          <w:sz w:val="28"/>
+          <w:szCs w:val="28"/>
+        </w:rPr>
+        <w:t>s</w:t>
+      </w:r>
+      <w:r>
+        <w:rPr>
+          <w:sz w:val="28"/>
+          <w:szCs w:val="28"/>
+        </w:rPr>
+        <w:t xml:space="preserve"> ha</w:t>
+      </w:r>
+      <w:r>
+        <w:rPr>
+          <w:sz w:val="28"/>
+          <w:szCs w:val="28"/>
+        </w:rPr>
+        <w:t>ve</w:t>
+      </w:r>
+      <w:r>
+        <w:rPr>
+          <w:sz w:val="28"/>
+          <w:szCs w:val="28"/>
+        </w:rPr>
+        <w:t xml:space="preserve"> access to this function.</w:t>
       </w:r>
     </w:p>
     <w:p>
@@ -16145,21 +17029,14 @@
           <w:sz w:val="28"/>
           <w:szCs w:val="28"/>
         </w:rPr>
-        <w:t>+ The purpose of this function is</w:t>
-      </w:r>
-      <w:r>
-        <w:rPr>
-          <w:sz w:val="28"/>
-          <w:szCs w:val="28"/>
-        </w:rPr>
-        <w:t xml:space="preserve"> for users to add money to their account</w:t>
-      </w:r>
-      <w:r>
-        <w:rPr>
-          <w:sz w:val="28"/>
-          <w:szCs w:val="28"/>
-        </w:rPr>
-        <w:t>.</w:t>
+        <w:t>+ The purpose of this function is to show user</w:t>
+      </w:r>
+      <w:r>
+        <w:rPr>
+          <w:sz w:val="28"/>
+          <w:szCs w:val="28"/>
+        </w:rPr>
+        <w:t>s their own detail information and the most recent purchase.</w:t>
       </w:r>
     </w:p>
     <w:p>
@@ -16197,14 +17074,14 @@
           <w:sz w:val="28"/>
           <w:szCs w:val="28"/>
         </w:rPr>
-        <w:t xml:space="preserve">+ </w:t>
-      </w:r>
-      <w:r>
-        <w:rPr>
-          <w:sz w:val="28"/>
-          <w:szCs w:val="28"/>
-        </w:rPr>
-        <w:t>Allow user to choose payment method.</w:t>
+        <w:t xml:space="preserve">+ Show </w:t>
+      </w:r>
+      <w:r>
+        <w:rPr>
+          <w:sz w:val="28"/>
+          <w:szCs w:val="28"/>
+        </w:rPr>
+        <w:t>detail information of the user’s account.</w:t>
       </w:r>
     </w:p>
     <w:p>
@@ -16221,31 +17098,7 @@
           <w:sz w:val="28"/>
           <w:szCs w:val="28"/>
         </w:rPr>
-        <w:t>+ Should user fill correctly all the</w:t>
-      </w:r>
-      <w:r>
-        <w:rPr>
-          <w:sz w:val="28"/>
-          <w:szCs w:val="28"/>
-        </w:rPr>
-        <w:t xml:space="preserve"> fields, the system will add money to user’s account.</w:t>
-      </w:r>
-    </w:p>
-    <w:p>
-      <w:pPr>
-        <w:pStyle w:val="ListParagraph"/>
-        <w:ind w:left="1418"/>
-        <w:rPr>
-          <w:sz w:val="28"/>
-          <w:szCs w:val="28"/>
-        </w:rPr>
-      </w:pPr>
-      <w:r>
-        <w:rPr>
-          <w:sz w:val="28"/>
-          <w:szCs w:val="28"/>
-        </w:rPr>
-        <w:t>+ Should user fill incorrectly, the system will pop up warnings and let user try again.</w:t>
+        <w:t>+ Link to some other functions: Edit profile, Change password, View transaction history and view all recent purchases.</w:t>
       </w:r>
     </w:p>
     <w:p>
@@ -16265,7 +17118,7 @@
           <w:sz w:val="28"/>
           <w:szCs w:val="28"/>
         </w:rPr>
-        <w:t>Personal games</w:t>
+        <w:t>Edit profile</w:t>
       </w:r>
     </w:p>
     <w:p>
@@ -16285,10 +17138,10 @@
         </w:rPr>
         <w:lastRenderedPageBreak/>
         <w:drawing>
-          <wp:inline distT="0" distB="0" distL="0" distR="0" wp14:anchorId="4A1A15C3" wp14:editId="65C1C62F">
-            <wp:extent cx="3817951" cy="4526672"/>
-            <wp:effectExtent l="0" t="0" r="0" b="7620"/>
-            <wp:docPr id="21" name="Picture 21"/>
+          <wp:inline distT="0" distB="0" distL="0" distR="0" wp14:anchorId="0EDB50B9" wp14:editId="0EB49137">
+            <wp:extent cx="5547841" cy="4351397"/>
+            <wp:effectExtent l="0" t="0" r="0" b="0"/>
+            <wp:docPr id="22" name="Picture 22"/>
             <wp:cNvGraphicFramePr>
               <a:graphicFrameLocks xmlns:a="http://schemas.openxmlformats.org/drawingml/2006/main" noChangeAspect="1"/>
             </wp:cNvGraphicFramePr>
@@ -16308,7 +17161,7 @@
                   <pic:spPr>
                     <a:xfrm>
                       <a:off x="0" y="0"/>
-                      <a:ext cx="3817951" cy="4526672"/>
+                      <a:ext cx="5547841" cy="4351397"/>
                     </a:xfrm>
                     <a:prstGeom prst="rect">
                       <a:avLst/>
@@ -16346,7 +17199,7 @@
           <w:sz w:val="28"/>
           <w:szCs w:val="28"/>
         </w:rPr>
-        <w:t>Your games</w:t>
+        <w:t>Edit profile</w:t>
       </w:r>
       <w:r>
         <w:rPr>
@@ -16360,7 +17213,35 @@
           <w:sz w:val="28"/>
           <w:szCs w:val="28"/>
         </w:rPr>
-        <w:t>in the home page</w:t>
+        <w:t>in</w:t>
+      </w:r>
+      <w:r>
+        <w:rPr>
+          <w:sz w:val="28"/>
+          <w:szCs w:val="28"/>
+        </w:rPr>
+        <w:t xml:space="preserve"> the </w:t>
+      </w:r>
+      <w:r>
+        <w:rPr>
+          <w:sz w:val="28"/>
+          <w:szCs w:val="28"/>
+        </w:rPr>
+        <w:t>page</w:t>
+      </w:r>
+      <w:r>
+        <w:rPr>
+          <w:sz w:val="28"/>
+          <w:szCs w:val="28"/>
+        </w:rPr>
+        <w:t xml:space="preserve"> </w:t>
+      </w:r>
+      <w:r>
+        <w:rPr>
+          <w:sz w:val="28"/>
+          <w:szCs w:val="28"/>
+        </w:rPr>
+        <w:t>User profile</w:t>
       </w:r>
       <w:r>
         <w:rPr>
@@ -16412,14 +17293,28 @@
           <w:sz w:val="28"/>
           <w:szCs w:val="28"/>
         </w:rPr>
-        <w:t xml:space="preserve">Only registered users </w:t>
-      </w:r>
-      <w:r>
-        <w:rPr>
-          <w:sz w:val="28"/>
-          <w:szCs w:val="28"/>
-        </w:rPr>
-        <w:t>have access to this function.</w:t>
+        <w:t>Only registered users</w:t>
+      </w:r>
+      <w:r>
+        <w:rPr>
+          <w:sz w:val="28"/>
+          <w:szCs w:val="28"/>
+        </w:rPr>
+        <w:t xml:space="preserve"> ha</w:t>
+      </w:r>
+      <w:r>
+        <w:rPr>
+          <w:sz w:val="28"/>
+          <w:szCs w:val="28"/>
+        </w:rPr>
+        <w:t>ve</w:t>
+      </w:r>
+      <w:r>
+        <w:rPr>
+          <w:sz w:val="28"/>
+          <w:szCs w:val="28"/>
+        </w:rPr>
+        <w:t xml:space="preserve"> access to this function.</w:t>
       </w:r>
     </w:p>
     <w:p>
@@ -16436,21 +17331,14 @@
           <w:sz w:val="28"/>
           <w:szCs w:val="28"/>
         </w:rPr>
-        <w:t>+ The purpose of this function is to show</w:t>
-      </w:r>
-      <w:r>
-        <w:rPr>
-          <w:sz w:val="28"/>
-          <w:szCs w:val="28"/>
-        </w:rPr>
-        <w:t xml:space="preserve"> all games that they bought or uploaded</w:t>
-      </w:r>
-      <w:r>
-        <w:rPr>
-          <w:sz w:val="28"/>
-          <w:szCs w:val="28"/>
-        </w:rPr>
-        <w:t>.</w:t>
+        <w:t xml:space="preserve">+ The purpose of this function </w:t>
+      </w:r>
+      <w:r>
+        <w:rPr>
+          <w:sz w:val="28"/>
+          <w:szCs w:val="28"/>
+        </w:rPr>
+        <w:t>is for users to change their account’s profile.</w:t>
       </w:r>
     </w:p>
     <w:p>
@@ -16488,31 +17376,14 @@
           <w:sz w:val="28"/>
           <w:szCs w:val="28"/>
         </w:rPr>
-        <w:t xml:space="preserve">+ Show </w:t>
-      </w:r>
-      <w:r>
-        <w:rPr>
-          <w:sz w:val="28"/>
-          <w:szCs w:val="28"/>
-        </w:rPr>
-        <w:t>user their games (bought games and uploaded games).</w:t>
-      </w:r>
-    </w:p>
-    <w:p>
-      <w:pPr>
-        <w:pStyle w:val="ListParagraph"/>
-        <w:ind w:left="1418"/>
-        <w:rPr>
-          <w:sz w:val="28"/>
-          <w:szCs w:val="28"/>
-        </w:rPr>
-      </w:pPr>
-      <w:r>
-        <w:rPr>
-          <w:sz w:val="28"/>
-          <w:szCs w:val="28"/>
-        </w:rPr>
-        <w:t>+ Link to game’s detail information. User can see some more information(game’s income, …) if the game is uploaded by he/she.</w:t>
+        <w:t xml:space="preserve">+ </w:t>
+      </w:r>
+      <w:r>
+        <w:rPr>
+          <w:sz w:val="28"/>
+          <w:szCs w:val="28"/>
+        </w:rPr>
+        <w:t>Enable user to change their account’s avatar, country and email. If user don’t want to update Email for instance, he/she doesn’t have to fill that property. After clicking the button “Save”, user’s profile will be changed according to what user entered.</w:t>
       </w:r>
     </w:p>
     <w:p>
@@ -16532,7 +17403,7 @@
           <w:sz w:val="28"/>
           <w:szCs w:val="28"/>
         </w:rPr>
-        <w:t>Register to become a game developer</w:t>
+        <w:t>Change password</w:t>
       </w:r>
     </w:p>
     <w:p>
@@ -16552,10 +17423,10 @@
         </w:rPr>
         <w:lastRenderedPageBreak/>
         <w:drawing>
-          <wp:inline distT="0" distB="0" distL="0" distR="0" wp14:anchorId="3DAB2157" wp14:editId="692ADE7F">
-            <wp:extent cx="3848433" cy="5143946"/>
+          <wp:inline distT="0" distB="0" distL="0" distR="0" wp14:anchorId="4DF21341" wp14:editId="72DBC50A">
+            <wp:extent cx="4751368" cy="3794760"/>
             <wp:effectExtent l="0" t="0" r="0" b="0"/>
-            <wp:docPr id="2" name="Picture 2"/>
+            <wp:docPr id="19" name="Picture 19"/>
             <wp:cNvGraphicFramePr>
               <a:graphicFrameLocks xmlns:a="http://schemas.openxmlformats.org/drawingml/2006/main" noChangeAspect="1"/>
             </wp:cNvGraphicFramePr>
@@ -16575,7 +17446,7 @@
                   <pic:spPr>
                     <a:xfrm>
                       <a:off x="0" y="0"/>
-                      <a:ext cx="3848433" cy="5143946"/>
+                      <a:ext cx="4770997" cy="3810437"/>
                     </a:xfrm>
                     <a:prstGeom prst="rect">
                       <a:avLst/>
@@ -16613,7 +17484,7 @@
           <w:sz w:val="28"/>
           <w:szCs w:val="28"/>
         </w:rPr>
-        <w:t>Register to become a game developer</w:t>
+        <w:t>Change password</w:t>
       </w:r>
       <w:r>
         <w:rPr>
@@ -16627,14 +17498,7 @@
           <w:sz w:val="28"/>
           <w:szCs w:val="28"/>
         </w:rPr>
-        <w:t xml:space="preserve">in the page </w:t>
-      </w:r>
-      <w:r>
-        <w:rPr>
-          <w:sz w:val="28"/>
-          <w:szCs w:val="28"/>
-        </w:rPr>
-        <w:t>Personal games (in the case user already registered, the button disappear)</w:t>
+        <w:t>in the page User profile</w:t>
       </w:r>
       <w:r>
         <w:rPr>
@@ -16710,14 +17574,14 @@
           <w:sz w:val="28"/>
           <w:szCs w:val="28"/>
         </w:rPr>
-        <w:t>+ The purpose of this function is to</w:t>
-      </w:r>
-      <w:r>
-        <w:rPr>
-          <w:sz w:val="28"/>
-          <w:szCs w:val="28"/>
-        </w:rPr>
-        <w:t xml:space="preserve"> “level up” users’ account</w:t>
+        <w:t>+ The purpose of this function is</w:t>
+      </w:r>
+      <w:r>
+        <w:rPr>
+          <w:sz w:val="28"/>
+          <w:szCs w:val="28"/>
+        </w:rPr>
+        <w:t xml:space="preserve"> for users to change their password</w:t>
       </w:r>
       <w:r>
         <w:rPr>
@@ -16725,13 +17589,6 @@
           <w:szCs w:val="28"/>
         </w:rPr>
         <w:t>.</w:t>
-      </w:r>
-      <w:r>
-        <w:rPr>
-          <w:sz w:val="28"/>
-          <w:szCs w:val="28"/>
-        </w:rPr>
-        <w:t xml:space="preserve"> If registering successfully, they can upload their own games.</w:t>
       </w:r>
     </w:p>
     <w:p>
@@ -16769,14 +17626,14 @@
           <w:sz w:val="28"/>
           <w:szCs w:val="28"/>
         </w:rPr>
-        <w:t xml:space="preserve">+ Show </w:t>
-      </w:r>
-      <w:r>
-        <w:rPr>
-          <w:sz w:val="28"/>
-          <w:szCs w:val="28"/>
-        </w:rPr>
-        <w:t>user all the terms and rules they must comply to if they want to upload their own games.</w:t>
+        <w:t xml:space="preserve">+ </w:t>
+      </w:r>
+      <w:r>
+        <w:rPr>
+          <w:sz w:val="28"/>
+          <w:szCs w:val="28"/>
+        </w:rPr>
+        <w:t>Should users enter correctly, they can click button “Change” and the account’s password will be changed.</w:t>
       </w:r>
     </w:p>
     <w:p>
@@ -16793,7 +17650,42 @@
           <w:sz w:val="28"/>
           <w:szCs w:val="28"/>
         </w:rPr>
-        <w:t>+ Should user not click “I accept to all the terms.”, they will not be able to register.</w:t>
+        <w:t>+ Should users enter incorrectly</w:t>
+      </w:r>
+      <w:r>
+        <w:rPr>
+          <w:sz w:val="28"/>
+          <w:szCs w:val="28"/>
+        </w:rPr>
+        <w:t xml:space="preserve"> </w:t>
+      </w:r>
+      <w:r>
+        <w:rPr>
+          <w:sz w:val="28"/>
+          <w:szCs w:val="28"/>
+        </w:rPr>
+        <w:t>(</w:t>
+      </w:r>
+      <w:r>
+        <w:rPr>
+          <w:sz w:val="28"/>
+          <w:szCs w:val="28"/>
+        </w:rPr>
+        <w:t>null or different new password</w:t>
+      </w:r>
+      <w:r>
+        <w:rPr>
+          <w:sz w:val="28"/>
+          <w:szCs w:val="28"/>
+        </w:rPr>
+        <w:t>)</w:t>
+      </w:r>
+      <w:r>
+        <w:rPr>
+          <w:sz w:val="28"/>
+          <w:szCs w:val="28"/>
+        </w:rPr>
+        <w:t>, the system will pop up notification and let user try again.</w:t>
       </w:r>
     </w:p>
     <w:p>
@@ -16813,7 +17705,7 @@
           <w:sz w:val="28"/>
           <w:szCs w:val="28"/>
         </w:rPr>
-        <w:t>Upload games</w:t>
+        <w:t>Transaction history</w:t>
       </w:r>
     </w:p>
     <w:p>
@@ -16833,10 +17725,10 @@
         </w:rPr>
         <w:lastRenderedPageBreak/>
         <w:drawing>
-          <wp:inline distT="0" distB="0" distL="0" distR="0" wp14:anchorId="154195E7" wp14:editId="10208641">
-            <wp:extent cx="3307367" cy="5098222"/>
-            <wp:effectExtent l="0" t="0" r="7620" b="7620"/>
-            <wp:docPr id="16" name="Picture 16"/>
+          <wp:inline distT="0" distB="0" distL="0" distR="0" wp14:anchorId="2F35E96D" wp14:editId="4248D4E3">
+            <wp:extent cx="4107536" cy="5121084"/>
+            <wp:effectExtent l="0" t="0" r="7620" b="3810"/>
+            <wp:docPr id="14" name="Picture 14"/>
             <wp:cNvGraphicFramePr>
               <a:graphicFrameLocks xmlns:a="http://schemas.openxmlformats.org/drawingml/2006/main" noChangeAspect="1"/>
             </wp:cNvGraphicFramePr>
@@ -16856,7 +17748,7 @@
                   <pic:spPr>
                     <a:xfrm>
                       <a:off x="0" y="0"/>
-                      <a:ext cx="3307367" cy="5098222"/>
+                      <a:ext cx="4107536" cy="5121084"/>
                     </a:xfrm>
                     <a:prstGeom prst="rect">
                       <a:avLst/>
@@ -16894,7 +17786,7 @@
           <w:sz w:val="28"/>
           <w:szCs w:val="28"/>
         </w:rPr>
-        <w:t>Upload</w:t>
+        <w:t>Transaction history</w:t>
       </w:r>
       <w:r>
         <w:rPr>
@@ -16908,7 +17800,7 @@
           <w:sz w:val="28"/>
           <w:szCs w:val="28"/>
         </w:rPr>
-        <w:t>in the page Personal games</w:t>
+        <w:t>in the page User profile</w:t>
       </w:r>
       <w:r>
         <w:rPr>
@@ -16960,14 +17852,14 @@
           <w:sz w:val="28"/>
           <w:szCs w:val="28"/>
         </w:rPr>
-        <w:t xml:space="preserve">Only registered users </w:t>
-      </w:r>
-      <w:r>
-        <w:rPr>
-          <w:sz w:val="28"/>
-          <w:szCs w:val="28"/>
-        </w:rPr>
-        <w:t>have access to this function.</w:t>
+        <w:t>Only registered users</w:t>
+      </w:r>
+      <w:r>
+        <w:rPr>
+          <w:sz w:val="28"/>
+          <w:szCs w:val="28"/>
+        </w:rPr>
+        <w:t xml:space="preserve"> have access to this function.</w:t>
       </w:r>
     </w:p>
     <w:p>
@@ -16984,14 +17876,14 @@
           <w:sz w:val="28"/>
           <w:szCs w:val="28"/>
         </w:rPr>
-        <w:t>+ The purpose of this function is</w:t>
-      </w:r>
-      <w:r>
-        <w:rPr>
-          <w:sz w:val="28"/>
-          <w:szCs w:val="28"/>
-        </w:rPr>
-        <w:t xml:space="preserve"> for users to upload their own games</w:t>
+        <w:t>+ The purpose of this function is to show</w:t>
+      </w:r>
+      <w:r>
+        <w:rPr>
+          <w:sz w:val="28"/>
+          <w:szCs w:val="28"/>
+        </w:rPr>
+        <w:t xml:space="preserve"> user their account’s transaction history</w:t>
       </w:r>
       <w:r>
         <w:rPr>
@@ -17043,7 +17935,7 @@
           <w:sz w:val="28"/>
           <w:szCs w:val="28"/>
         </w:rPr>
-        <w:t>Should user fill up all the fields correctly, he/she can click the button “UPLOAD” to submit the game.</w:t>
+        <w:t>User can sort the history by money or by date.</w:t>
       </w:r>
     </w:p>
     <w:p>
@@ -17060,7 +17952,24 @@
           <w:sz w:val="28"/>
           <w:szCs w:val="28"/>
         </w:rPr>
-        <w:t>+ Should user enter incorrectly, the system will pop up warnings and let user try again.</w:t>
+        <w:t>+ User can filter the history by addition or subtraction.</w:t>
+      </w:r>
+    </w:p>
+    <w:p>
+      <w:pPr>
+        <w:pStyle w:val="ListParagraph"/>
+        <w:ind w:left="1418"/>
+        <w:rPr>
+          <w:sz w:val="28"/>
+          <w:szCs w:val="28"/>
+        </w:rPr>
+      </w:pPr>
+      <w:r>
+        <w:rPr>
+          <w:sz w:val="28"/>
+          <w:szCs w:val="28"/>
+        </w:rPr>
+        <w:t>+ User can view the payment method, the money and the date when the transaction was executed.</w:t>
       </w:r>
     </w:p>
     <w:p>
@@ -17080,7 +17989,7 @@
           <w:sz w:val="28"/>
           <w:szCs w:val="28"/>
         </w:rPr>
-        <w:t>Update games</w:t>
+        <w:t>Payment</w:t>
       </w:r>
     </w:p>
     <w:p>
@@ -17100,10 +18009,10 @@
         </w:rPr>
         <w:lastRenderedPageBreak/>
         <w:drawing>
-          <wp:inline distT="0" distB="0" distL="0" distR="0" wp14:anchorId="63624B6F" wp14:editId="4CF4C953">
-            <wp:extent cx="3162574" cy="4877223"/>
-            <wp:effectExtent l="0" t="0" r="0" b="0"/>
-            <wp:docPr id="17" name="Picture 17"/>
+          <wp:inline distT="0" distB="0" distL="0" distR="0" wp14:anchorId="7385B022" wp14:editId="6AC2F991">
+            <wp:extent cx="5296359" cy="4259949"/>
+            <wp:effectExtent l="0" t="0" r="0" b="7620"/>
+            <wp:docPr id="4" name="Picture 4"/>
             <wp:cNvGraphicFramePr>
               <a:graphicFrameLocks xmlns:a="http://schemas.openxmlformats.org/drawingml/2006/main" noChangeAspect="1"/>
             </wp:cNvGraphicFramePr>
@@ -17123,6 +18032,1140 @@
                   <pic:spPr>
                     <a:xfrm>
                       <a:off x="0" y="0"/>
+                      <a:ext cx="5296359" cy="4259949"/>
+                    </a:xfrm>
+                    <a:prstGeom prst="rect">
+                      <a:avLst/>
+                    </a:prstGeom>
+                  </pic:spPr>
+                </pic:pic>
+              </a:graphicData>
+            </a:graphic>
+          </wp:inline>
+        </w:drawing>
+      </w:r>
+    </w:p>
+    <w:p>
+      <w:pPr>
+        <w:pStyle w:val="ListParagraph"/>
+        <w:numPr>
+          <w:ilvl w:val="0"/>
+          <w:numId w:val="34"/>
+        </w:numPr>
+        <w:ind w:left="1418"/>
+        <w:rPr>
+          <w:sz w:val="28"/>
+          <w:szCs w:val="28"/>
+        </w:rPr>
+      </w:pPr>
+      <w:r>
+        <w:rPr>
+          <w:sz w:val="28"/>
+          <w:szCs w:val="28"/>
+        </w:rPr>
+        <w:t>Function trigger: the page will show up when user click “</w:t>
+      </w:r>
+      <w:r>
+        <w:rPr>
+          <w:sz w:val="28"/>
+          <w:szCs w:val="28"/>
+        </w:rPr>
+        <w:t>Deposit</w:t>
+      </w:r>
+      <w:r>
+        <w:rPr>
+          <w:sz w:val="28"/>
+          <w:szCs w:val="28"/>
+        </w:rPr>
+        <w:t xml:space="preserve">” </w:t>
+      </w:r>
+      <w:r>
+        <w:rPr>
+          <w:sz w:val="28"/>
+          <w:szCs w:val="28"/>
+        </w:rPr>
+        <w:t>in the home page</w:t>
+      </w:r>
+      <w:r>
+        <w:rPr>
+          <w:sz w:val="28"/>
+          <w:szCs w:val="28"/>
+        </w:rPr>
+        <w:t>.</w:t>
+      </w:r>
+    </w:p>
+    <w:p>
+      <w:pPr>
+        <w:pStyle w:val="ListParagraph"/>
+        <w:numPr>
+          <w:ilvl w:val="0"/>
+          <w:numId w:val="34"/>
+        </w:numPr>
+        <w:ind w:left="1418"/>
+        <w:rPr>
+          <w:sz w:val="28"/>
+          <w:szCs w:val="28"/>
+        </w:rPr>
+      </w:pPr>
+      <w:r>
+        <w:rPr>
+          <w:sz w:val="28"/>
+          <w:szCs w:val="28"/>
+        </w:rPr>
+        <w:t xml:space="preserve">Function description: </w:t>
+      </w:r>
+    </w:p>
+    <w:p>
+      <w:pPr>
+        <w:pStyle w:val="ListParagraph"/>
+        <w:ind w:left="1418"/>
+        <w:rPr>
+          <w:sz w:val="28"/>
+          <w:szCs w:val="28"/>
+        </w:rPr>
+      </w:pPr>
+      <w:r>
+        <w:rPr>
+          <w:sz w:val="28"/>
+          <w:szCs w:val="28"/>
+        </w:rPr>
+        <w:t xml:space="preserve">+ </w:t>
+      </w:r>
+      <w:r>
+        <w:rPr>
+          <w:sz w:val="28"/>
+          <w:szCs w:val="28"/>
+        </w:rPr>
+        <w:t xml:space="preserve">Only registered users </w:t>
+      </w:r>
+      <w:r>
+        <w:rPr>
+          <w:sz w:val="28"/>
+          <w:szCs w:val="28"/>
+        </w:rPr>
+        <w:t>have access to this function.</w:t>
+      </w:r>
+    </w:p>
+    <w:p>
+      <w:pPr>
+        <w:pStyle w:val="ListParagraph"/>
+        <w:ind w:left="1418"/>
+        <w:rPr>
+          <w:sz w:val="28"/>
+          <w:szCs w:val="28"/>
+        </w:rPr>
+      </w:pPr>
+      <w:r>
+        <w:rPr>
+          <w:sz w:val="28"/>
+          <w:szCs w:val="28"/>
+        </w:rPr>
+        <w:t>+ The purpose of this function is</w:t>
+      </w:r>
+      <w:r>
+        <w:rPr>
+          <w:sz w:val="28"/>
+          <w:szCs w:val="28"/>
+        </w:rPr>
+        <w:t xml:space="preserve"> for users to add money to their account</w:t>
+      </w:r>
+      <w:r>
+        <w:rPr>
+          <w:sz w:val="28"/>
+          <w:szCs w:val="28"/>
+        </w:rPr>
+        <w:t>.</w:t>
+      </w:r>
+    </w:p>
+    <w:p>
+      <w:pPr>
+        <w:pStyle w:val="ListParagraph"/>
+        <w:numPr>
+          <w:ilvl w:val="0"/>
+          <w:numId w:val="34"/>
+        </w:numPr>
+        <w:ind w:left="1418"/>
+        <w:rPr>
+          <w:sz w:val="28"/>
+          <w:szCs w:val="28"/>
+        </w:rPr>
+      </w:pPr>
+      <w:r>
+        <w:rPr>
+          <w:sz w:val="28"/>
+          <w:szCs w:val="28"/>
+        </w:rPr>
+        <w:t>Function detail:</w:t>
+      </w:r>
+    </w:p>
+    <w:p>
+      <w:pPr>
+        <w:pStyle w:val="ListParagraph"/>
+        <w:ind w:left="1418"/>
+        <w:rPr>
+          <w:sz w:val="28"/>
+          <w:szCs w:val="28"/>
+        </w:rPr>
+      </w:pPr>
+      <w:r>
+        <w:rPr>
+          <w:sz w:val="28"/>
+          <w:szCs w:val="28"/>
+        </w:rPr>
+        <w:t xml:space="preserve">+ </w:t>
+      </w:r>
+      <w:r>
+        <w:rPr>
+          <w:sz w:val="28"/>
+          <w:szCs w:val="28"/>
+        </w:rPr>
+        <w:t>Allow user to choose payment method.</w:t>
+      </w:r>
+    </w:p>
+    <w:p>
+      <w:pPr>
+        <w:pStyle w:val="ListParagraph"/>
+        <w:ind w:left="1418"/>
+        <w:rPr>
+          <w:sz w:val="28"/>
+          <w:szCs w:val="28"/>
+        </w:rPr>
+      </w:pPr>
+      <w:r>
+        <w:rPr>
+          <w:sz w:val="28"/>
+          <w:szCs w:val="28"/>
+        </w:rPr>
+        <w:t>+ Should user fill correctly all the</w:t>
+      </w:r>
+      <w:r>
+        <w:rPr>
+          <w:sz w:val="28"/>
+          <w:szCs w:val="28"/>
+        </w:rPr>
+        <w:t xml:space="preserve"> fields, the system will add money to user’s account.</w:t>
+      </w:r>
+    </w:p>
+    <w:p>
+      <w:pPr>
+        <w:pStyle w:val="ListParagraph"/>
+        <w:ind w:left="1418"/>
+        <w:rPr>
+          <w:sz w:val="28"/>
+          <w:szCs w:val="28"/>
+        </w:rPr>
+      </w:pPr>
+      <w:r>
+        <w:rPr>
+          <w:sz w:val="28"/>
+          <w:szCs w:val="28"/>
+        </w:rPr>
+        <w:t>+ Should user fill incorrectly, the system will pop up warnings and let user try again.</w:t>
+      </w:r>
+    </w:p>
+    <w:p>
+      <w:pPr>
+        <w:pStyle w:val="ListParagraph"/>
+        <w:numPr>
+          <w:ilvl w:val="0"/>
+          <w:numId w:val="44"/>
+        </w:numPr>
+        <w:rPr>
+          <w:sz w:val="28"/>
+          <w:szCs w:val="28"/>
+        </w:rPr>
+      </w:pPr>
+      <w:r>
+        <w:rPr>
+          <w:sz w:val="28"/>
+          <w:szCs w:val="28"/>
+        </w:rPr>
+        <w:t>Personal games</w:t>
+      </w:r>
+    </w:p>
+    <w:p>
+      <w:pPr>
+        <w:pStyle w:val="ListParagraph"/>
+        <w:ind w:left="1211"/>
+        <w:rPr>
+          <w:sz w:val="28"/>
+          <w:szCs w:val="28"/>
+        </w:rPr>
+      </w:pPr>
+      <w:r>
+        <w:rPr>
+          <w:noProof/>
+          <w:sz w:val="28"/>
+          <w:szCs w:val="28"/>
+        </w:rPr>
+        <w:lastRenderedPageBreak/>
+        <w:drawing>
+          <wp:inline distT="0" distB="0" distL="0" distR="0" wp14:anchorId="4A1A15C3" wp14:editId="65C1C62F">
+            <wp:extent cx="3817951" cy="4526672"/>
+            <wp:effectExtent l="0" t="0" r="0" b="7620"/>
+            <wp:docPr id="21" name="Picture 21"/>
+            <wp:cNvGraphicFramePr>
+              <a:graphicFrameLocks xmlns:a="http://schemas.openxmlformats.org/drawingml/2006/main" noChangeAspect="1"/>
+            </wp:cNvGraphicFramePr>
+            <a:graphic xmlns:a="http://schemas.openxmlformats.org/drawingml/2006/main">
+              <a:graphicData uri="http://schemas.openxmlformats.org/drawingml/2006/picture">
+                <pic:pic xmlns:pic="http://schemas.openxmlformats.org/drawingml/2006/picture">
+                  <pic:nvPicPr>
+                    <pic:cNvPr id="1" name=""/>
+                    <pic:cNvPicPr/>
+                  </pic:nvPicPr>
+                  <pic:blipFill>
+                    <a:blip r:embed="rId34"/>
+                    <a:stretch>
+                      <a:fillRect/>
+                    </a:stretch>
+                  </pic:blipFill>
+                  <pic:spPr>
+                    <a:xfrm>
+                      <a:off x="0" y="0"/>
+                      <a:ext cx="3817951" cy="4526672"/>
+                    </a:xfrm>
+                    <a:prstGeom prst="rect">
+                      <a:avLst/>
+                    </a:prstGeom>
+                  </pic:spPr>
+                </pic:pic>
+              </a:graphicData>
+            </a:graphic>
+          </wp:inline>
+        </w:drawing>
+      </w:r>
+    </w:p>
+    <w:p>
+      <w:pPr>
+        <w:pStyle w:val="ListParagraph"/>
+        <w:numPr>
+          <w:ilvl w:val="0"/>
+          <w:numId w:val="34"/>
+        </w:numPr>
+        <w:ind w:left="1418"/>
+        <w:rPr>
+          <w:sz w:val="28"/>
+          <w:szCs w:val="28"/>
+        </w:rPr>
+      </w:pPr>
+      <w:r>
+        <w:rPr>
+          <w:sz w:val="28"/>
+          <w:szCs w:val="28"/>
+        </w:rPr>
+        <w:t>Function trigger: the page will show up when user click “</w:t>
+      </w:r>
+      <w:r>
+        <w:rPr>
+          <w:sz w:val="28"/>
+          <w:szCs w:val="28"/>
+        </w:rPr>
+        <w:t>Your games</w:t>
+      </w:r>
+      <w:r>
+        <w:rPr>
+          <w:sz w:val="28"/>
+          <w:szCs w:val="28"/>
+        </w:rPr>
+        <w:t xml:space="preserve">” </w:t>
+      </w:r>
+      <w:r>
+        <w:rPr>
+          <w:sz w:val="28"/>
+          <w:szCs w:val="28"/>
+        </w:rPr>
+        <w:t>in the home page</w:t>
+      </w:r>
+      <w:r>
+        <w:rPr>
+          <w:sz w:val="28"/>
+          <w:szCs w:val="28"/>
+        </w:rPr>
+        <w:t>.</w:t>
+      </w:r>
+    </w:p>
+    <w:p>
+      <w:pPr>
+        <w:pStyle w:val="ListParagraph"/>
+        <w:numPr>
+          <w:ilvl w:val="0"/>
+          <w:numId w:val="34"/>
+        </w:numPr>
+        <w:ind w:left="1418"/>
+        <w:rPr>
+          <w:sz w:val="28"/>
+          <w:szCs w:val="28"/>
+        </w:rPr>
+      </w:pPr>
+      <w:r>
+        <w:rPr>
+          <w:sz w:val="28"/>
+          <w:szCs w:val="28"/>
+        </w:rPr>
+        <w:t xml:space="preserve">Function description: </w:t>
+      </w:r>
+    </w:p>
+    <w:p>
+      <w:pPr>
+        <w:pStyle w:val="ListParagraph"/>
+        <w:ind w:left="1418"/>
+        <w:rPr>
+          <w:sz w:val="28"/>
+          <w:szCs w:val="28"/>
+        </w:rPr>
+      </w:pPr>
+      <w:r>
+        <w:rPr>
+          <w:sz w:val="28"/>
+          <w:szCs w:val="28"/>
+        </w:rPr>
+        <w:t xml:space="preserve">+ </w:t>
+      </w:r>
+      <w:r>
+        <w:rPr>
+          <w:sz w:val="28"/>
+          <w:szCs w:val="28"/>
+        </w:rPr>
+        <w:t xml:space="preserve">Only registered users </w:t>
+      </w:r>
+      <w:r>
+        <w:rPr>
+          <w:sz w:val="28"/>
+          <w:szCs w:val="28"/>
+        </w:rPr>
+        <w:t>have access to this function.</w:t>
+      </w:r>
+    </w:p>
+    <w:p>
+      <w:pPr>
+        <w:pStyle w:val="ListParagraph"/>
+        <w:ind w:left="1418"/>
+        <w:rPr>
+          <w:sz w:val="28"/>
+          <w:szCs w:val="28"/>
+        </w:rPr>
+      </w:pPr>
+      <w:r>
+        <w:rPr>
+          <w:sz w:val="28"/>
+          <w:szCs w:val="28"/>
+        </w:rPr>
+        <w:t>+ The purpose of this function is to show</w:t>
+      </w:r>
+      <w:r>
+        <w:rPr>
+          <w:sz w:val="28"/>
+          <w:szCs w:val="28"/>
+        </w:rPr>
+        <w:t xml:space="preserve"> all games that they bought or uploaded</w:t>
+      </w:r>
+      <w:r>
+        <w:rPr>
+          <w:sz w:val="28"/>
+          <w:szCs w:val="28"/>
+        </w:rPr>
+        <w:t>.</w:t>
+      </w:r>
+    </w:p>
+    <w:p>
+      <w:pPr>
+        <w:pStyle w:val="ListParagraph"/>
+        <w:numPr>
+          <w:ilvl w:val="0"/>
+          <w:numId w:val="34"/>
+        </w:numPr>
+        <w:ind w:left="1418"/>
+        <w:rPr>
+          <w:sz w:val="28"/>
+          <w:szCs w:val="28"/>
+        </w:rPr>
+      </w:pPr>
+      <w:r>
+        <w:rPr>
+          <w:sz w:val="28"/>
+          <w:szCs w:val="28"/>
+        </w:rPr>
+        <w:t>Function detail:</w:t>
+      </w:r>
+    </w:p>
+    <w:p>
+      <w:pPr>
+        <w:pStyle w:val="ListParagraph"/>
+        <w:ind w:left="1418"/>
+        <w:rPr>
+          <w:sz w:val="28"/>
+          <w:szCs w:val="28"/>
+        </w:rPr>
+      </w:pPr>
+      <w:r>
+        <w:rPr>
+          <w:sz w:val="28"/>
+          <w:szCs w:val="28"/>
+        </w:rPr>
+        <w:t xml:space="preserve">+ Show </w:t>
+      </w:r>
+      <w:r>
+        <w:rPr>
+          <w:sz w:val="28"/>
+          <w:szCs w:val="28"/>
+        </w:rPr>
+        <w:t>user their games (bought games and uploaded games).</w:t>
+      </w:r>
+    </w:p>
+    <w:p>
+      <w:pPr>
+        <w:pStyle w:val="ListParagraph"/>
+        <w:ind w:left="1418"/>
+        <w:rPr>
+          <w:sz w:val="28"/>
+          <w:szCs w:val="28"/>
+        </w:rPr>
+      </w:pPr>
+      <w:r>
+        <w:rPr>
+          <w:sz w:val="28"/>
+          <w:szCs w:val="28"/>
+        </w:rPr>
+        <w:t>+ Link to game’s detail information. User can see some more information</w:t>
+      </w:r>
+      <w:r>
+        <w:rPr>
+          <w:sz w:val="28"/>
+          <w:szCs w:val="28"/>
+        </w:rPr>
+        <w:t xml:space="preserve"> </w:t>
+      </w:r>
+      <w:r>
+        <w:rPr>
+          <w:sz w:val="28"/>
+          <w:szCs w:val="28"/>
+        </w:rPr>
+        <w:t>(game’s income, …) if the game is uploaded b</w:t>
+      </w:r>
+      <w:r>
+        <w:rPr>
+          <w:sz w:val="28"/>
+          <w:szCs w:val="28"/>
+        </w:rPr>
+        <w:t>y</w:t>
+      </w:r>
+      <w:r>
+        <w:rPr>
+          <w:sz w:val="28"/>
+          <w:szCs w:val="28"/>
+        </w:rPr>
+        <w:t xml:space="preserve"> he/she.</w:t>
+      </w:r>
+    </w:p>
+    <w:p>
+      <w:pPr>
+        <w:pStyle w:val="ListParagraph"/>
+        <w:numPr>
+          <w:ilvl w:val="0"/>
+          <w:numId w:val="44"/>
+        </w:numPr>
+        <w:rPr>
+          <w:sz w:val="28"/>
+          <w:szCs w:val="28"/>
+        </w:rPr>
+      </w:pPr>
+      <w:r>
+        <w:rPr>
+          <w:sz w:val="28"/>
+          <w:szCs w:val="28"/>
+        </w:rPr>
+        <w:t>Register to become a game developer</w:t>
+      </w:r>
+    </w:p>
+    <w:p>
+      <w:pPr>
+        <w:pStyle w:val="ListParagraph"/>
+        <w:ind w:left="1211"/>
+        <w:rPr>
+          <w:sz w:val="28"/>
+          <w:szCs w:val="28"/>
+        </w:rPr>
+      </w:pPr>
+      <w:r>
+        <w:rPr>
+          <w:noProof/>
+          <w:sz w:val="28"/>
+          <w:szCs w:val="28"/>
+        </w:rPr>
+        <w:lastRenderedPageBreak/>
+        <w:drawing>
+          <wp:inline distT="0" distB="0" distL="0" distR="0" wp14:anchorId="3DAB2157" wp14:editId="692ADE7F">
+            <wp:extent cx="3848433" cy="5143946"/>
+            <wp:effectExtent l="0" t="0" r="0" b="0"/>
+            <wp:docPr id="2" name="Picture 2"/>
+            <wp:cNvGraphicFramePr>
+              <a:graphicFrameLocks xmlns:a="http://schemas.openxmlformats.org/drawingml/2006/main" noChangeAspect="1"/>
+            </wp:cNvGraphicFramePr>
+            <a:graphic xmlns:a="http://schemas.openxmlformats.org/drawingml/2006/main">
+              <a:graphicData uri="http://schemas.openxmlformats.org/drawingml/2006/picture">
+                <pic:pic xmlns:pic="http://schemas.openxmlformats.org/drawingml/2006/picture">
+                  <pic:nvPicPr>
+                    <pic:cNvPr id="1" name=""/>
+                    <pic:cNvPicPr/>
+                  </pic:nvPicPr>
+                  <pic:blipFill>
+                    <a:blip r:embed="rId35"/>
+                    <a:stretch>
+                      <a:fillRect/>
+                    </a:stretch>
+                  </pic:blipFill>
+                  <pic:spPr>
+                    <a:xfrm>
+                      <a:off x="0" y="0"/>
+                      <a:ext cx="3848433" cy="5143946"/>
+                    </a:xfrm>
+                    <a:prstGeom prst="rect">
+                      <a:avLst/>
+                    </a:prstGeom>
+                  </pic:spPr>
+                </pic:pic>
+              </a:graphicData>
+            </a:graphic>
+          </wp:inline>
+        </w:drawing>
+      </w:r>
+    </w:p>
+    <w:p>
+      <w:pPr>
+        <w:pStyle w:val="ListParagraph"/>
+        <w:numPr>
+          <w:ilvl w:val="0"/>
+          <w:numId w:val="34"/>
+        </w:numPr>
+        <w:ind w:left="1418"/>
+        <w:rPr>
+          <w:sz w:val="28"/>
+          <w:szCs w:val="28"/>
+        </w:rPr>
+      </w:pPr>
+      <w:r>
+        <w:rPr>
+          <w:sz w:val="28"/>
+          <w:szCs w:val="28"/>
+        </w:rPr>
+        <w:t>Function trigger: the page will show up when user click “</w:t>
+      </w:r>
+      <w:r>
+        <w:rPr>
+          <w:sz w:val="28"/>
+          <w:szCs w:val="28"/>
+        </w:rPr>
+        <w:t>Register to become a game developer</w:t>
+      </w:r>
+      <w:r>
+        <w:rPr>
+          <w:sz w:val="28"/>
+          <w:szCs w:val="28"/>
+        </w:rPr>
+        <w:t xml:space="preserve">” </w:t>
+      </w:r>
+      <w:r>
+        <w:rPr>
+          <w:sz w:val="28"/>
+          <w:szCs w:val="28"/>
+        </w:rPr>
+        <w:t xml:space="preserve">in the page </w:t>
+      </w:r>
+      <w:r>
+        <w:rPr>
+          <w:sz w:val="28"/>
+          <w:szCs w:val="28"/>
+        </w:rPr>
+        <w:t>Personal games (in the case user already registered, the button disappear)</w:t>
+      </w:r>
+      <w:r>
+        <w:rPr>
+          <w:sz w:val="28"/>
+          <w:szCs w:val="28"/>
+        </w:rPr>
+        <w:t>.</w:t>
+      </w:r>
+    </w:p>
+    <w:p>
+      <w:pPr>
+        <w:pStyle w:val="ListParagraph"/>
+        <w:numPr>
+          <w:ilvl w:val="0"/>
+          <w:numId w:val="34"/>
+        </w:numPr>
+        <w:ind w:left="1418"/>
+        <w:rPr>
+          <w:sz w:val="28"/>
+          <w:szCs w:val="28"/>
+        </w:rPr>
+      </w:pPr>
+      <w:r>
+        <w:rPr>
+          <w:sz w:val="28"/>
+          <w:szCs w:val="28"/>
+        </w:rPr>
+        <w:t xml:space="preserve">Function description: </w:t>
+      </w:r>
+    </w:p>
+    <w:p>
+      <w:pPr>
+        <w:pStyle w:val="ListParagraph"/>
+        <w:ind w:left="1418"/>
+        <w:rPr>
+          <w:sz w:val="28"/>
+          <w:szCs w:val="28"/>
+        </w:rPr>
+      </w:pPr>
+      <w:r>
+        <w:rPr>
+          <w:sz w:val="28"/>
+          <w:szCs w:val="28"/>
+        </w:rPr>
+        <w:t xml:space="preserve">+ </w:t>
+      </w:r>
+      <w:r>
+        <w:rPr>
+          <w:sz w:val="28"/>
+          <w:szCs w:val="28"/>
+        </w:rPr>
+        <w:t xml:space="preserve">Only registered users </w:t>
+      </w:r>
+      <w:r>
+        <w:rPr>
+          <w:sz w:val="28"/>
+          <w:szCs w:val="28"/>
+        </w:rPr>
+        <w:t>have access to this function.</w:t>
+      </w:r>
+    </w:p>
+    <w:p>
+      <w:pPr>
+        <w:pStyle w:val="ListParagraph"/>
+        <w:ind w:left="1418"/>
+        <w:rPr>
+          <w:sz w:val="28"/>
+          <w:szCs w:val="28"/>
+        </w:rPr>
+      </w:pPr>
+      <w:r>
+        <w:rPr>
+          <w:sz w:val="28"/>
+          <w:szCs w:val="28"/>
+        </w:rPr>
+        <w:t>+ The purpose of this function is to</w:t>
+      </w:r>
+      <w:r>
+        <w:rPr>
+          <w:sz w:val="28"/>
+          <w:szCs w:val="28"/>
+        </w:rPr>
+        <w:t xml:space="preserve"> “level up” users’ account</w:t>
+      </w:r>
+      <w:r>
+        <w:rPr>
+          <w:sz w:val="28"/>
+          <w:szCs w:val="28"/>
+        </w:rPr>
+        <w:t>.</w:t>
+      </w:r>
+      <w:r>
+        <w:rPr>
+          <w:sz w:val="28"/>
+          <w:szCs w:val="28"/>
+        </w:rPr>
+        <w:t xml:space="preserve"> If registering successfully, they can upload their own games.</w:t>
+      </w:r>
+    </w:p>
+    <w:p>
+      <w:pPr>
+        <w:pStyle w:val="ListParagraph"/>
+        <w:numPr>
+          <w:ilvl w:val="0"/>
+          <w:numId w:val="34"/>
+        </w:numPr>
+        <w:ind w:left="1418"/>
+        <w:rPr>
+          <w:sz w:val="28"/>
+          <w:szCs w:val="28"/>
+        </w:rPr>
+      </w:pPr>
+      <w:r>
+        <w:rPr>
+          <w:sz w:val="28"/>
+          <w:szCs w:val="28"/>
+        </w:rPr>
+        <w:t>Function detail:</w:t>
+      </w:r>
+    </w:p>
+    <w:p>
+      <w:pPr>
+        <w:pStyle w:val="ListParagraph"/>
+        <w:ind w:left="1418"/>
+        <w:rPr>
+          <w:sz w:val="28"/>
+          <w:szCs w:val="28"/>
+        </w:rPr>
+      </w:pPr>
+      <w:r>
+        <w:rPr>
+          <w:sz w:val="28"/>
+          <w:szCs w:val="28"/>
+        </w:rPr>
+        <w:t xml:space="preserve">+ Show </w:t>
+      </w:r>
+      <w:r>
+        <w:rPr>
+          <w:sz w:val="28"/>
+          <w:szCs w:val="28"/>
+        </w:rPr>
+        <w:t>user all the terms and rules they must comply to if they want to upload their own games.</w:t>
+      </w:r>
+    </w:p>
+    <w:p>
+      <w:pPr>
+        <w:pStyle w:val="ListParagraph"/>
+        <w:ind w:left="1418"/>
+        <w:rPr>
+          <w:sz w:val="28"/>
+          <w:szCs w:val="28"/>
+        </w:rPr>
+      </w:pPr>
+      <w:r>
+        <w:rPr>
+          <w:sz w:val="28"/>
+          <w:szCs w:val="28"/>
+        </w:rPr>
+        <w:t>+ Should user not click “I accept to all the terms.”, they will not be able to register.</w:t>
+      </w:r>
+    </w:p>
+    <w:p>
+      <w:pPr>
+        <w:pStyle w:val="ListParagraph"/>
+        <w:numPr>
+          <w:ilvl w:val="0"/>
+          <w:numId w:val="44"/>
+        </w:numPr>
+        <w:rPr>
+          <w:sz w:val="28"/>
+          <w:szCs w:val="28"/>
+        </w:rPr>
+      </w:pPr>
+      <w:r>
+        <w:rPr>
+          <w:sz w:val="28"/>
+          <w:szCs w:val="28"/>
+        </w:rPr>
+        <w:t>Upload games</w:t>
+      </w:r>
+    </w:p>
+    <w:p>
+      <w:pPr>
+        <w:pStyle w:val="ListParagraph"/>
+        <w:ind w:left="1211"/>
+        <w:rPr>
+          <w:sz w:val="28"/>
+          <w:szCs w:val="28"/>
+        </w:rPr>
+      </w:pPr>
+      <w:r>
+        <w:rPr>
+          <w:noProof/>
+          <w:sz w:val="28"/>
+          <w:szCs w:val="28"/>
+        </w:rPr>
+        <w:lastRenderedPageBreak/>
+        <w:drawing>
+          <wp:inline distT="0" distB="0" distL="0" distR="0" wp14:anchorId="154195E7" wp14:editId="10208641">
+            <wp:extent cx="3307367" cy="5098222"/>
+            <wp:effectExtent l="0" t="0" r="7620" b="7620"/>
+            <wp:docPr id="16" name="Picture 16"/>
+            <wp:cNvGraphicFramePr>
+              <a:graphicFrameLocks xmlns:a="http://schemas.openxmlformats.org/drawingml/2006/main" noChangeAspect="1"/>
+            </wp:cNvGraphicFramePr>
+            <a:graphic xmlns:a="http://schemas.openxmlformats.org/drawingml/2006/main">
+              <a:graphicData uri="http://schemas.openxmlformats.org/drawingml/2006/picture">
+                <pic:pic xmlns:pic="http://schemas.openxmlformats.org/drawingml/2006/picture">
+                  <pic:nvPicPr>
+                    <pic:cNvPr id="1" name=""/>
+                    <pic:cNvPicPr/>
+                  </pic:nvPicPr>
+                  <pic:blipFill>
+                    <a:blip r:embed="rId36"/>
+                    <a:stretch>
+                      <a:fillRect/>
+                    </a:stretch>
+                  </pic:blipFill>
+                  <pic:spPr>
+                    <a:xfrm>
+                      <a:off x="0" y="0"/>
+                      <a:ext cx="3307367" cy="5098222"/>
+                    </a:xfrm>
+                    <a:prstGeom prst="rect">
+                      <a:avLst/>
+                    </a:prstGeom>
+                  </pic:spPr>
+                </pic:pic>
+              </a:graphicData>
+            </a:graphic>
+          </wp:inline>
+        </w:drawing>
+      </w:r>
+    </w:p>
+    <w:p>
+      <w:pPr>
+        <w:pStyle w:val="ListParagraph"/>
+        <w:numPr>
+          <w:ilvl w:val="0"/>
+          <w:numId w:val="34"/>
+        </w:numPr>
+        <w:ind w:left="1418"/>
+        <w:rPr>
+          <w:sz w:val="28"/>
+          <w:szCs w:val="28"/>
+        </w:rPr>
+      </w:pPr>
+      <w:r>
+        <w:rPr>
+          <w:sz w:val="28"/>
+          <w:szCs w:val="28"/>
+        </w:rPr>
+        <w:t>Function trigger: the page will show up when user click “</w:t>
+      </w:r>
+      <w:r>
+        <w:rPr>
+          <w:sz w:val="28"/>
+          <w:szCs w:val="28"/>
+        </w:rPr>
+        <w:t>Upload</w:t>
+      </w:r>
+      <w:r>
+        <w:rPr>
+          <w:sz w:val="28"/>
+          <w:szCs w:val="28"/>
+        </w:rPr>
+        <w:t xml:space="preserve">” </w:t>
+      </w:r>
+      <w:r>
+        <w:rPr>
+          <w:sz w:val="28"/>
+          <w:szCs w:val="28"/>
+        </w:rPr>
+        <w:t>in the page Personal games</w:t>
+      </w:r>
+      <w:r>
+        <w:rPr>
+          <w:sz w:val="28"/>
+          <w:szCs w:val="28"/>
+        </w:rPr>
+        <w:t>.</w:t>
+      </w:r>
+    </w:p>
+    <w:p>
+      <w:pPr>
+        <w:pStyle w:val="ListParagraph"/>
+        <w:numPr>
+          <w:ilvl w:val="0"/>
+          <w:numId w:val="34"/>
+        </w:numPr>
+        <w:ind w:left="1418"/>
+        <w:rPr>
+          <w:sz w:val="28"/>
+          <w:szCs w:val="28"/>
+        </w:rPr>
+      </w:pPr>
+      <w:r>
+        <w:rPr>
+          <w:sz w:val="28"/>
+          <w:szCs w:val="28"/>
+        </w:rPr>
+        <w:t xml:space="preserve">Function description: </w:t>
+      </w:r>
+    </w:p>
+    <w:p>
+      <w:pPr>
+        <w:pStyle w:val="ListParagraph"/>
+        <w:ind w:left="1418"/>
+        <w:rPr>
+          <w:sz w:val="28"/>
+          <w:szCs w:val="28"/>
+        </w:rPr>
+      </w:pPr>
+      <w:r>
+        <w:rPr>
+          <w:sz w:val="28"/>
+          <w:szCs w:val="28"/>
+        </w:rPr>
+        <w:t xml:space="preserve">+ </w:t>
+      </w:r>
+      <w:r>
+        <w:rPr>
+          <w:sz w:val="28"/>
+          <w:szCs w:val="28"/>
+        </w:rPr>
+        <w:t xml:space="preserve">Only registered users </w:t>
+      </w:r>
+      <w:r>
+        <w:rPr>
+          <w:sz w:val="28"/>
+          <w:szCs w:val="28"/>
+        </w:rPr>
+        <w:t>have access to this function.</w:t>
+      </w:r>
+    </w:p>
+    <w:p>
+      <w:pPr>
+        <w:pStyle w:val="ListParagraph"/>
+        <w:ind w:left="1418"/>
+        <w:rPr>
+          <w:sz w:val="28"/>
+          <w:szCs w:val="28"/>
+        </w:rPr>
+      </w:pPr>
+      <w:r>
+        <w:rPr>
+          <w:sz w:val="28"/>
+          <w:szCs w:val="28"/>
+        </w:rPr>
+        <w:t>+ The purpose of this function is</w:t>
+      </w:r>
+      <w:r>
+        <w:rPr>
+          <w:sz w:val="28"/>
+          <w:szCs w:val="28"/>
+        </w:rPr>
+        <w:t xml:space="preserve"> for users to upload their own games</w:t>
+      </w:r>
+      <w:r>
+        <w:rPr>
+          <w:sz w:val="28"/>
+          <w:szCs w:val="28"/>
+        </w:rPr>
+        <w:t>.</w:t>
+      </w:r>
+    </w:p>
+    <w:p>
+      <w:pPr>
+        <w:pStyle w:val="ListParagraph"/>
+        <w:numPr>
+          <w:ilvl w:val="0"/>
+          <w:numId w:val="34"/>
+        </w:numPr>
+        <w:ind w:left="1418"/>
+        <w:rPr>
+          <w:sz w:val="28"/>
+          <w:szCs w:val="28"/>
+        </w:rPr>
+      </w:pPr>
+      <w:r>
+        <w:rPr>
+          <w:sz w:val="28"/>
+          <w:szCs w:val="28"/>
+        </w:rPr>
+        <w:t>Function detail:</w:t>
+      </w:r>
+    </w:p>
+    <w:p>
+      <w:pPr>
+        <w:pStyle w:val="ListParagraph"/>
+        <w:ind w:left="1418"/>
+        <w:rPr>
+          <w:sz w:val="28"/>
+          <w:szCs w:val="28"/>
+        </w:rPr>
+      </w:pPr>
+      <w:r>
+        <w:rPr>
+          <w:sz w:val="28"/>
+          <w:szCs w:val="28"/>
+        </w:rPr>
+        <w:t xml:space="preserve">+ </w:t>
+      </w:r>
+      <w:r>
+        <w:rPr>
+          <w:sz w:val="28"/>
+          <w:szCs w:val="28"/>
+        </w:rPr>
+        <w:t>Should user fill up all the fields correctly, he/she can click the button “UPLOAD” to submit the game.</w:t>
+      </w:r>
+    </w:p>
+    <w:p>
+      <w:pPr>
+        <w:pStyle w:val="ListParagraph"/>
+        <w:ind w:left="1418"/>
+        <w:rPr>
+          <w:sz w:val="28"/>
+          <w:szCs w:val="28"/>
+        </w:rPr>
+      </w:pPr>
+      <w:r>
+        <w:rPr>
+          <w:sz w:val="28"/>
+          <w:szCs w:val="28"/>
+        </w:rPr>
+        <w:t>+ Should user enter incorrectly, the system will pop up warnings and let user try again.</w:t>
+      </w:r>
+    </w:p>
+    <w:p>
+      <w:pPr>
+        <w:pStyle w:val="ListParagraph"/>
+        <w:numPr>
+          <w:ilvl w:val="0"/>
+          <w:numId w:val="44"/>
+        </w:numPr>
+        <w:rPr>
+          <w:sz w:val="28"/>
+          <w:szCs w:val="28"/>
+        </w:rPr>
+      </w:pPr>
+      <w:r>
+        <w:rPr>
+          <w:sz w:val="28"/>
+          <w:szCs w:val="28"/>
+        </w:rPr>
+        <w:t>Update games</w:t>
+      </w:r>
+    </w:p>
+    <w:p>
+      <w:pPr>
+        <w:pStyle w:val="ListParagraph"/>
+        <w:ind w:left="1211"/>
+        <w:rPr>
+          <w:sz w:val="28"/>
+          <w:szCs w:val="28"/>
+        </w:rPr>
+      </w:pPr>
+      <w:r>
+        <w:rPr>
+          <w:noProof/>
+          <w:sz w:val="28"/>
+          <w:szCs w:val="28"/>
+        </w:rPr>
+        <w:lastRenderedPageBreak/>
+        <w:drawing>
+          <wp:inline distT="0" distB="0" distL="0" distR="0" wp14:anchorId="63624B6F" wp14:editId="4CF4C953">
+            <wp:extent cx="3162574" cy="4877223"/>
+            <wp:effectExtent l="0" t="0" r="0" b="0"/>
+            <wp:docPr id="17" name="Picture 17"/>
+            <wp:cNvGraphicFramePr>
+              <a:graphicFrameLocks xmlns:a="http://schemas.openxmlformats.org/drawingml/2006/main" noChangeAspect="1"/>
+            </wp:cNvGraphicFramePr>
+            <a:graphic xmlns:a="http://schemas.openxmlformats.org/drawingml/2006/main">
+              <a:graphicData uri="http://schemas.openxmlformats.org/drawingml/2006/picture">
+                <pic:pic xmlns:pic="http://schemas.openxmlformats.org/drawingml/2006/picture">
+                  <pic:nvPicPr>
+                    <pic:cNvPr id="1" name=""/>
+                    <pic:cNvPicPr/>
+                  </pic:nvPicPr>
+                  <pic:blipFill>
+                    <a:blip r:embed="rId37"/>
+                    <a:stretch>
+                      <a:fillRect/>
+                    </a:stretch>
+                  </pic:blipFill>
+                  <pic:spPr>
+                    <a:xfrm>
+                      <a:off x="0" y="0"/>
                       <a:ext cx="3162574" cy="4877223"/>
                     </a:xfrm>
                     <a:prstGeom prst="rect">
@@ -17334,7 +19377,7 @@
       </w:pPr>
     </w:p>
     <w:sectPr>
-      <w:footerReference w:type="default" r:id="rId34"/>
+      <w:footerReference w:type="default" r:id="rId38"/>
       <w:pgSz w:w="11906" w:h="16838"/>
       <w:pgMar w:top="1132" w:right="1416" w:bottom="1440" w:left="1440" w:header="708" w:footer="708" w:gutter="0"/>
       <w:cols w:space="708"/>

</xml_diff>